<commit_message>
AI lab files are completed
</commit_message>
<xml_diff>
--- a/My 6th Semester/AI Lab/Lab Files/Lab 5.docx
+++ b/My 6th Semester/AI Lab/Lab Files/Lab 5.docx
@@ -406,23 +406,7 @@
                 <w:sz w:val="24"/>
                 <w:szCs w:val="24"/>
               </w:rPr>
-              <w:t>Implement Tic Tac Toe game by using Min Max Algorithm (</w:t>
-            </w:r>
-            <w:proofErr w:type="spellStart"/>
-            <w:r>
-              <w:rPr>
-                <w:sz w:val="24"/>
-                <w:szCs w:val="24"/>
-              </w:rPr>
-              <w:t>Adversial</w:t>
-            </w:r>
-            <w:proofErr w:type="spellEnd"/>
-            <w:r>
-              <w:rPr>
-                <w:sz w:val="24"/>
-                <w:szCs w:val="24"/>
-              </w:rPr>
-              <w:t xml:space="preserve"> Search) which suggest user a best move</w:t>
+              <w:t>Implement Tic Tac Toe game by using Min Max Algorithm (Adversial Search) which suggest user a best move</w:t>
             </w:r>
             <w:r>
               <w:rPr>
@@ -671,7 +655,7 @@
           <w:sz w:val="36"/>
           <w:u w:val="single"/>
         </w:rPr>
-        <w:t>19</w:t>
+        <w:t>02</w:t>
       </w:r>
       <w:r>
         <w:rPr>
@@ -687,7 +671,7 @@
           <w:sz w:val="36"/>
           <w:u w:val="single"/>
         </w:rPr>
-        <w:t>3</w:t>
+        <w:t>4</w:t>
       </w:r>
       <w:r>
         <w:rPr>
@@ -732,39 +716,7 @@
           <w:sz w:val="24"/>
           <w:szCs w:val="24"/>
         </w:rPr>
-        <w:t xml:space="preserve">Implement </w:t>
-      </w:r>
-      <w:proofErr w:type="gramStart"/>
-      <w:r>
-        <w:rPr>
-          <w:sz w:val="24"/>
-          <w:szCs w:val="24"/>
-        </w:rPr>
-        <w:t>Tic</w:t>
-      </w:r>
-      <w:proofErr w:type="gramEnd"/>
-      <w:r>
-        <w:rPr>
-          <w:sz w:val="24"/>
-          <w:szCs w:val="24"/>
-        </w:rPr>
-        <w:t xml:space="preserve"> Tac Toe game by using Min Max Algorithm (</w:t>
-      </w:r>
-      <w:proofErr w:type="spellStart"/>
-      <w:r>
-        <w:rPr>
-          <w:sz w:val="24"/>
-          <w:szCs w:val="24"/>
-        </w:rPr>
-        <w:t>Adversial</w:t>
-      </w:r>
-      <w:proofErr w:type="spellEnd"/>
-      <w:r>
-        <w:rPr>
-          <w:sz w:val="24"/>
-          <w:szCs w:val="24"/>
-        </w:rPr>
-        <w:t xml:space="preserve"> Search) which suggest user a best move</w:t>
+        <w:t>Implement Tic Tac Toe game by using Min Max Algorithm (Adversial Search) which suggest user a best move</w:t>
       </w:r>
       <w:r>
         <w:rPr>
@@ -839,19 +791,8 @@
           <w:sz w:val="21"/>
           <w:szCs w:val="21"/>
         </w:rPr>
-        <w:t xml:space="preserve"> </w:t>
-      </w:r>
-      <w:proofErr w:type="gramStart"/>
-      <w:r>
-        <w:rPr>
-          <w:rFonts w:ascii="Courier New" w:eastAsia="Times New Roman" w:hAnsi="Courier New" w:cs="Courier New"/>
-          <w:color w:val="000000"/>
-          <w:sz w:val="21"/>
-          <w:szCs w:val="21"/>
-        </w:rPr>
-        <w:t>math</w:t>
-      </w:r>
-      <w:proofErr w:type="gramEnd"/>
+        <w:t xml:space="preserve"> math</w:t>
+      </w:r>
     </w:p>
     <w:p>
       <w:pPr>
@@ -930,7 +871,6 @@
         </w:rPr>
         <w:t xml:space="preserve"> </w:t>
       </w:r>
-      <w:proofErr w:type="gramStart"/>
       <w:r>
         <w:rPr>
           <w:rFonts w:ascii="Courier New" w:eastAsia="Times New Roman" w:hAnsi="Courier New" w:cs="Courier New"/>
@@ -949,7 +889,6 @@
         </w:rPr>
         <w:t>(</w:t>
       </w:r>
-      <w:proofErr w:type="gramEnd"/>
       <w:r>
         <w:rPr>
           <w:rFonts w:ascii="Courier New" w:eastAsia="Times New Roman" w:hAnsi="Courier New" w:cs="Courier New"/>
@@ -983,35 +922,14 @@
           <w:szCs w:val="21"/>
         </w:rPr>
       </w:pPr>
-      <w:proofErr w:type="spellStart"/>
-      <w:r>
-        <w:rPr>
-          <w:rFonts w:ascii="Courier New" w:eastAsia="Times New Roman" w:hAnsi="Courier New" w:cs="Courier New"/>
-          <w:color w:val="000000"/>
-          <w:sz w:val="21"/>
-          <w:szCs w:val="21"/>
-        </w:rPr>
-        <w:t>moves_array</w:t>
-      </w:r>
-      <w:proofErr w:type="spellEnd"/>
-      <w:r>
-        <w:rPr>
-          <w:rFonts w:ascii="Courier New" w:eastAsia="Times New Roman" w:hAnsi="Courier New" w:cs="Courier New"/>
-          <w:color w:val="000000"/>
-          <w:sz w:val="21"/>
-          <w:szCs w:val="21"/>
-        </w:rPr>
-        <w:t xml:space="preserve"> = </w:t>
-      </w:r>
-      <w:proofErr w:type="gramStart"/>
-      <w:r>
-        <w:rPr>
-          <w:rFonts w:ascii="Courier New" w:eastAsia="Times New Roman" w:hAnsi="Courier New" w:cs="Courier New"/>
-          <w:color w:val="000000"/>
-          <w:sz w:val="21"/>
-          <w:szCs w:val="21"/>
-        </w:rPr>
-        <w:t>[]  </w:t>
+      <w:r>
+        <w:rPr>
+          <w:rFonts w:ascii="Courier New" w:eastAsia="Times New Roman" w:hAnsi="Courier New" w:cs="Courier New"/>
+          <w:color w:val="000000"/>
+          <w:sz w:val="21"/>
+          <w:szCs w:val="21"/>
+        </w:rPr>
+        <w:t>moves_array = []  </w:t>
       </w:r>
       <w:r>
         <w:rPr>
@@ -1020,17 +938,7 @@
           <w:sz w:val="21"/>
           <w:szCs w:val="21"/>
         </w:rPr>
-        <w:t>#</w:t>
-      </w:r>
-      <w:proofErr w:type="gramEnd"/>
-      <w:r>
-        <w:rPr>
-          <w:rFonts w:ascii="Courier New" w:eastAsia="Times New Roman" w:hAnsi="Courier New" w:cs="Courier New"/>
-          <w:color w:val="008000"/>
-          <w:sz w:val="21"/>
-          <w:szCs w:val="21"/>
-        </w:rPr>
-        <w:t xml:space="preserve"> Array to store moves for analysis</w:t>
+        <w:t># Array to store moves for analysis</w:t>
       </w:r>
     </w:p>
     <w:p>
@@ -1065,7 +973,6 @@
         </w:rPr>
         <w:t xml:space="preserve"> </w:t>
       </w:r>
-      <w:proofErr w:type="spellStart"/>
       <w:r>
         <w:rPr>
           <w:rFonts w:ascii="Courier New" w:eastAsia="Times New Roman" w:hAnsi="Courier New" w:cs="Courier New"/>
@@ -1073,37 +980,16 @@
           <w:sz w:val="21"/>
           <w:szCs w:val="21"/>
         </w:rPr>
-        <w:t>print_</w:t>
-      </w:r>
-      <w:proofErr w:type="gramStart"/>
-      <w:r>
-        <w:rPr>
-          <w:rFonts w:ascii="Courier New" w:eastAsia="Times New Roman" w:hAnsi="Courier New" w:cs="Courier New"/>
-          <w:color w:val="795E26"/>
-          <w:sz w:val="21"/>
-          <w:szCs w:val="21"/>
-        </w:rPr>
-        <w:t>board</w:t>
-      </w:r>
-      <w:proofErr w:type="spellEnd"/>
-      <w:r>
-        <w:rPr>
-          <w:rFonts w:ascii="Courier New" w:eastAsia="Times New Roman" w:hAnsi="Courier New" w:cs="Courier New"/>
-          <w:color w:val="000000"/>
-          <w:sz w:val="21"/>
-          <w:szCs w:val="21"/>
-        </w:rPr>
-        <w:t>(</w:t>
-      </w:r>
-      <w:proofErr w:type="gramEnd"/>
-      <w:r>
-        <w:rPr>
-          <w:rFonts w:ascii="Courier New" w:eastAsia="Times New Roman" w:hAnsi="Courier New" w:cs="Courier New"/>
-          <w:color w:val="000000"/>
-          <w:sz w:val="21"/>
-          <w:szCs w:val="21"/>
-        </w:rPr>
-        <w:t>):</w:t>
+        <w:t>print_board</w:t>
+      </w:r>
+      <w:r>
+        <w:rPr>
+          <w:rFonts w:ascii="Courier New" w:eastAsia="Times New Roman" w:hAnsi="Courier New" w:cs="Courier New"/>
+          <w:color w:val="000000"/>
+          <w:sz w:val="21"/>
+          <w:szCs w:val="21"/>
+        </w:rPr>
+        <w:t>():</w:t>
       </w:r>
     </w:p>
     <w:p>
@@ -1136,47 +1022,26 @@
           <w:sz w:val="21"/>
           <w:szCs w:val="21"/>
         </w:rPr>
+        <w:t xml:space="preserve"> i </w:t>
+      </w:r>
+      <w:r>
+        <w:rPr>
+          <w:rFonts w:ascii="Courier New" w:eastAsia="Times New Roman" w:hAnsi="Courier New" w:cs="Courier New"/>
+          <w:color w:val="0000FF"/>
+          <w:sz w:val="21"/>
+          <w:szCs w:val="21"/>
+        </w:rPr>
+        <w:t>in</w:t>
+      </w:r>
+      <w:r>
+        <w:rPr>
+          <w:rFonts w:ascii="Courier New" w:eastAsia="Times New Roman" w:hAnsi="Courier New" w:cs="Courier New"/>
+          <w:color w:val="000000"/>
+          <w:sz w:val="21"/>
+          <w:szCs w:val="21"/>
+        </w:rPr>
         <w:t xml:space="preserve"> </w:t>
       </w:r>
-      <w:proofErr w:type="spellStart"/>
-      <w:r>
-        <w:rPr>
-          <w:rFonts w:ascii="Courier New" w:eastAsia="Times New Roman" w:hAnsi="Courier New" w:cs="Courier New"/>
-          <w:color w:val="000000"/>
-          <w:sz w:val="21"/>
-          <w:szCs w:val="21"/>
-        </w:rPr>
-        <w:t>i</w:t>
-      </w:r>
-      <w:proofErr w:type="spellEnd"/>
-      <w:r>
-        <w:rPr>
-          <w:rFonts w:ascii="Courier New" w:eastAsia="Times New Roman" w:hAnsi="Courier New" w:cs="Courier New"/>
-          <w:color w:val="000000"/>
-          <w:sz w:val="21"/>
-          <w:szCs w:val="21"/>
-        </w:rPr>
-        <w:t xml:space="preserve"> </w:t>
-      </w:r>
-      <w:r>
-        <w:rPr>
-          <w:rFonts w:ascii="Courier New" w:eastAsia="Times New Roman" w:hAnsi="Courier New" w:cs="Courier New"/>
-          <w:color w:val="0000FF"/>
-          <w:sz w:val="21"/>
-          <w:szCs w:val="21"/>
-        </w:rPr>
-        <w:t>in</w:t>
-      </w:r>
-      <w:r>
-        <w:rPr>
-          <w:rFonts w:ascii="Courier New" w:eastAsia="Times New Roman" w:hAnsi="Courier New" w:cs="Courier New"/>
-          <w:color w:val="000000"/>
-          <w:sz w:val="21"/>
-          <w:szCs w:val="21"/>
-        </w:rPr>
-        <w:t xml:space="preserve"> </w:t>
-      </w:r>
-      <w:proofErr w:type="gramStart"/>
       <w:r>
         <w:rPr>
           <w:rFonts w:ascii="Courier New" w:eastAsia="Times New Roman" w:hAnsi="Courier New" w:cs="Courier New"/>
@@ -1195,7 +1060,6 @@
         </w:rPr>
         <w:t>(</w:t>
       </w:r>
-      <w:proofErr w:type="gramEnd"/>
       <w:r>
         <w:rPr>
           <w:rFonts w:ascii="Courier New" w:eastAsia="Times New Roman" w:hAnsi="Courier New" w:cs="Courier New"/>
@@ -1229,7 +1093,6 @@
           <w:szCs w:val="21"/>
         </w:rPr>
       </w:pPr>
-      <w:proofErr w:type="gramStart"/>
       <w:r>
         <w:rPr>
           <w:rFonts w:ascii="Courier New" w:eastAsia="Times New Roman" w:hAnsi="Courier New" w:cs="Courier New"/>
@@ -1248,7 +1111,6 @@
         </w:rPr>
         <w:t>(</w:t>
       </w:r>
-      <w:proofErr w:type="gramEnd"/>
       <w:r>
         <w:rPr>
           <w:rFonts w:ascii="Courier New" w:eastAsia="Times New Roman" w:hAnsi="Courier New" w:cs="Courier New"/>
@@ -1283,27 +1145,7 @@
           <w:sz w:val="21"/>
           <w:szCs w:val="21"/>
         </w:rPr>
-        <w:t>.join(board[</w:t>
-      </w:r>
-      <w:proofErr w:type="spellStart"/>
-      <w:r>
-        <w:rPr>
-          <w:rFonts w:ascii="Courier New" w:eastAsia="Times New Roman" w:hAnsi="Courier New" w:cs="Courier New"/>
-          <w:color w:val="000000"/>
-          <w:sz w:val="21"/>
-          <w:szCs w:val="21"/>
-        </w:rPr>
-        <w:t>i</w:t>
-      </w:r>
-      <w:proofErr w:type="spellEnd"/>
-      <w:r>
-        <w:rPr>
-          <w:rFonts w:ascii="Courier New" w:eastAsia="Times New Roman" w:hAnsi="Courier New" w:cs="Courier New"/>
-          <w:color w:val="000000"/>
-          <w:sz w:val="21"/>
-          <w:szCs w:val="21"/>
-        </w:rPr>
-        <w:t>*</w:t>
+        <w:t>.join(board[i*</w:t>
       </w:r>
       <w:r>
         <w:rPr>
@@ -1410,7 +1252,6 @@
         </w:rPr>
         <w:t xml:space="preserve"> </w:t>
       </w:r>
-      <w:proofErr w:type="spellStart"/>
       <w:r>
         <w:rPr>
           <w:rFonts w:ascii="Courier New" w:eastAsia="Times New Roman" w:hAnsi="Courier New" w:cs="Courier New"/>
@@ -1418,37 +1259,16 @@
           <w:sz w:val="21"/>
           <w:szCs w:val="21"/>
         </w:rPr>
-        <w:t>available_</w:t>
-      </w:r>
-      <w:proofErr w:type="gramStart"/>
-      <w:r>
-        <w:rPr>
-          <w:rFonts w:ascii="Courier New" w:eastAsia="Times New Roman" w:hAnsi="Courier New" w:cs="Courier New"/>
-          <w:color w:val="795E26"/>
-          <w:sz w:val="21"/>
-          <w:szCs w:val="21"/>
-        </w:rPr>
-        <w:t>moves</w:t>
-      </w:r>
-      <w:proofErr w:type="spellEnd"/>
-      <w:r>
-        <w:rPr>
-          <w:rFonts w:ascii="Courier New" w:eastAsia="Times New Roman" w:hAnsi="Courier New" w:cs="Courier New"/>
-          <w:color w:val="000000"/>
-          <w:sz w:val="21"/>
-          <w:szCs w:val="21"/>
-        </w:rPr>
-        <w:t>(</w:t>
-      </w:r>
-      <w:proofErr w:type="gramEnd"/>
-      <w:r>
-        <w:rPr>
-          <w:rFonts w:ascii="Courier New" w:eastAsia="Times New Roman" w:hAnsi="Courier New" w:cs="Courier New"/>
-          <w:color w:val="000000"/>
-          <w:sz w:val="21"/>
-          <w:szCs w:val="21"/>
-        </w:rPr>
-        <w:t>):</w:t>
+        <w:t>available_moves</w:t>
+      </w:r>
+      <w:r>
+        <w:rPr>
+          <w:rFonts w:ascii="Courier New" w:eastAsia="Times New Roman" w:hAnsi="Courier New" w:cs="Courier New"/>
+          <w:color w:val="000000"/>
+          <w:sz w:val="21"/>
+          <w:szCs w:val="21"/>
+        </w:rPr>
+        <w:t>():</w:t>
       </w:r>
     </w:p>
     <w:p>
@@ -1481,27 +1301,7 @@
           <w:sz w:val="21"/>
           <w:szCs w:val="21"/>
         </w:rPr>
-        <w:t xml:space="preserve"> [</w:t>
-      </w:r>
-      <w:proofErr w:type="spellStart"/>
-      <w:r>
-        <w:rPr>
-          <w:rFonts w:ascii="Courier New" w:eastAsia="Times New Roman" w:hAnsi="Courier New" w:cs="Courier New"/>
-          <w:color w:val="000000"/>
-          <w:sz w:val="21"/>
-          <w:szCs w:val="21"/>
-        </w:rPr>
-        <w:t>i</w:t>
-      </w:r>
-      <w:proofErr w:type="spellEnd"/>
-      <w:r>
-        <w:rPr>
-          <w:rFonts w:ascii="Courier New" w:eastAsia="Times New Roman" w:hAnsi="Courier New" w:cs="Courier New"/>
-          <w:color w:val="000000"/>
-          <w:sz w:val="21"/>
-          <w:szCs w:val="21"/>
-        </w:rPr>
-        <w:t xml:space="preserve"> </w:t>
+        <w:t xml:space="preserve"> [i </w:t>
       </w:r>
       <w:r>
         <w:rPr>
@@ -1519,27 +1319,7 @@
           <w:sz w:val="21"/>
           <w:szCs w:val="21"/>
         </w:rPr>
-        <w:t xml:space="preserve"> </w:t>
-      </w:r>
-      <w:proofErr w:type="spellStart"/>
-      <w:r>
-        <w:rPr>
-          <w:rFonts w:ascii="Courier New" w:eastAsia="Times New Roman" w:hAnsi="Courier New" w:cs="Courier New"/>
-          <w:color w:val="000000"/>
-          <w:sz w:val="21"/>
-          <w:szCs w:val="21"/>
-        </w:rPr>
-        <w:t>i</w:t>
-      </w:r>
-      <w:proofErr w:type="spellEnd"/>
-      <w:r>
-        <w:rPr>
-          <w:rFonts w:ascii="Courier New" w:eastAsia="Times New Roman" w:hAnsi="Courier New" w:cs="Courier New"/>
-          <w:color w:val="000000"/>
-          <w:sz w:val="21"/>
-          <w:szCs w:val="21"/>
-        </w:rPr>
-        <w:t xml:space="preserve">, x </w:t>
+        <w:t xml:space="preserve"> i, x </w:t>
       </w:r>
       <w:r>
         <w:rPr>
@@ -1646,7 +1426,6 @@
         </w:rPr>
         <w:t xml:space="preserve"> </w:t>
       </w:r>
-      <w:proofErr w:type="spellStart"/>
       <w:r>
         <w:rPr>
           <w:rFonts w:ascii="Courier New" w:eastAsia="Times New Roman" w:hAnsi="Courier New" w:cs="Courier New"/>
@@ -1654,19 +1433,8 @@
           <w:sz w:val="21"/>
           <w:szCs w:val="21"/>
         </w:rPr>
-        <w:t>make_</w:t>
-      </w:r>
-      <w:proofErr w:type="gramStart"/>
-      <w:r>
-        <w:rPr>
-          <w:rFonts w:ascii="Courier New" w:eastAsia="Times New Roman" w:hAnsi="Courier New" w:cs="Courier New"/>
-          <w:color w:val="795E26"/>
-          <w:sz w:val="21"/>
-          <w:szCs w:val="21"/>
-        </w:rPr>
-        <w:t>move</w:t>
-      </w:r>
-      <w:proofErr w:type="spellEnd"/>
+        <w:t>make_move</w:t>
+      </w:r>
       <w:r>
         <w:rPr>
           <w:rFonts w:ascii="Courier New" w:eastAsia="Times New Roman" w:hAnsi="Courier New" w:cs="Courier New"/>
@@ -1676,7 +1444,6 @@
         </w:rPr>
         <w:t>(</w:t>
       </w:r>
-      <w:proofErr w:type="gramEnd"/>
       <w:r>
         <w:rPr>
           <w:rFonts w:ascii="Courier New" w:eastAsia="Times New Roman" w:hAnsi="Courier New" w:cs="Courier New"/>
@@ -1752,36 +1519,14 @@
           <w:szCs w:val="21"/>
         </w:rPr>
       </w:pPr>
-      <w:proofErr w:type="spellStart"/>
-      <w:r>
-        <w:rPr>
-          <w:rFonts w:ascii="Courier New" w:eastAsia="Times New Roman" w:hAnsi="Courier New" w:cs="Courier New"/>
-          <w:color w:val="000000"/>
-          <w:sz w:val="21"/>
-          <w:szCs w:val="21"/>
-        </w:rPr>
-        <w:t>moves_</w:t>
-      </w:r>
-      <w:proofErr w:type="gramStart"/>
-      <w:r>
-        <w:rPr>
-          <w:rFonts w:ascii="Courier New" w:eastAsia="Times New Roman" w:hAnsi="Courier New" w:cs="Courier New"/>
-          <w:color w:val="000000"/>
-          <w:sz w:val="21"/>
-          <w:szCs w:val="21"/>
-        </w:rPr>
-        <w:t>array.append</w:t>
-      </w:r>
-      <w:proofErr w:type="spellEnd"/>
-      <w:proofErr w:type="gramEnd"/>
-      <w:r>
-        <w:rPr>
-          <w:rFonts w:ascii="Courier New" w:eastAsia="Times New Roman" w:hAnsi="Courier New" w:cs="Courier New"/>
-          <w:color w:val="000000"/>
-          <w:sz w:val="21"/>
-          <w:szCs w:val="21"/>
-        </w:rPr>
-        <w:t>(position)  </w:t>
+      <w:r>
+        <w:rPr>
+          <w:rFonts w:ascii="Courier New" w:eastAsia="Times New Roman" w:hAnsi="Courier New" w:cs="Courier New"/>
+          <w:color w:val="000000"/>
+          <w:sz w:val="21"/>
+          <w:szCs w:val="21"/>
+        </w:rPr>
+        <w:t>moves_array.append(position)  </w:t>
       </w:r>
       <w:r>
         <w:rPr>
@@ -1825,7 +1570,6 @@
         </w:rPr>
         <w:t xml:space="preserve"> </w:t>
       </w:r>
-      <w:proofErr w:type="spellStart"/>
       <w:r>
         <w:rPr>
           <w:rFonts w:ascii="Courier New" w:eastAsia="Times New Roman" w:hAnsi="Courier New" w:cs="Courier New"/>
@@ -1835,7 +1579,6 @@
         </w:rPr>
         <w:t>is_winner</w:t>
       </w:r>
-      <w:proofErr w:type="spellEnd"/>
       <w:r>
         <w:rPr>
           <w:rFonts w:ascii="Courier New" w:eastAsia="Times New Roman" w:hAnsi="Courier New" w:cs="Courier New"/>
@@ -1894,47 +1637,26 @@
           <w:sz w:val="21"/>
           <w:szCs w:val="21"/>
         </w:rPr>
+        <w:t xml:space="preserve"> i </w:t>
+      </w:r>
+      <w:r>
+        <w:rPr>
+          <w:rFonts w:ascii="Courier New" w:eastAsia="Times New Roman" w:hAnsi="Courier New" w:cs="Courier New"/>
+          <w:color w:val="0000FF"/>
+          <w:sz w:val="21"/>
+          <w:szCs w:val="21"/>
+        </w:rPr>
+        <w:t>in</w:t>
+      </w:r>
+      <w:r>
+        <w:rPr>
+          <w:rFonts w:ascii="Courier New" w:eastAsia="Times New Roman" w:hAnsi="Courier New" w:cs="Courier New"/>
+          <w:color w:val="000000"/>
+          <w:sz w:val="21"/>
+          <w:szCs w:val="21"/>
+        </w:rPr>
         <w:t xml:space="preserve"> </w:t>
       </w:r>
-      <w:proofErr w:type="spellStart"/>
-      <w:r>
-        <w:rPr>
-          <w:rFonts w:ascii="Courier New" w:eastAsia="Times New Roman" w:hAnsi="Courier New" w:cs="Courier New"/>
-          <w:color w:val="000000"/>
-          <w:sz w:val="21"/>
-          <w:szCs w:val="21"/>
-        </w:rPr>
-        <w:t>i</w:t>
-      </w:r>
-      <w:proofErr w:type="spellEnd"/>
-      <w:r>
-        <w:rPr>
-          <w:rFonts w:ascii="Courier New" w:eastAsia="Times New Roman" w:hAnsi="Courier New" w:cs="Courier New"/>
-          <w:color w:val="000000"/>
-          <w:sz w:val="21"/>
-          <w:szCs w:val="21"/>
-        </w:rPr>
-        <w:t xml:space="preserve"> </w:t>
-      </w:r>
-      <w:r>
-        <w:rPr>
-          <w:rFonts w:ascii="Courier New" w:eastAsia="Times New Roman" w:hAnsi="Courier New" w:cs="Courier New"/>
-          <w:color w:val="0000FF"/>
-          <w:sz w:val="21"/>
-          <w:szCs w:val="21"/>
-        </w:rPr>
-        <w:t>in</w:t>
-      </w:r>
-      <w:r>
-        <w:rPr>
-          <w:rFonts w:ascii="Courier New" w:eastAsia="Times New Roman" w:hAnsi="Courier New" w:cs="Courier New"/>
-          <w:color w:val="000000"/>
-          <w:sz w:val="21"/>
-          <w:szCs w:val="21"/>
-        </w:rPr>
-        <w:t xml:space="preserve"> </w:t>
-      </w:r>
-      <w:proofErr w:type="gramStart"/>
       <w:r>
         <w:rPr>
           <w:rFonts w:ascii="Courier New" w:eastAsia="Times New Roman" w:hAnsi="Courier New" w:cs="Courier New"/>
@@ -1953,7 +1675,6 @@
         </w:rPr>
         <w:t>(</w:t>
       </w:r>
-      <w:proofErr w:type="gramEnd"/>
       <w:r>
         <w:rPr>
           <w:rFonts w:ascii="Courier New" w:eastAsia="Times New Roman" w:hAnsi="Courier New" w:cs="Courier New"/>
@@ -2003,27 +1724,7 @@
           <w:sz w:val="21"/>
           <w:szCs w:val="21"/>
         </w:rPr>
-        <w:t xml:space="preserve"> board[</w:t>
-      </w:r>
-      <w:proofErr w:type="spellStart"/>
-      <w:r>
-        <w:rPr>
-          <w:rFonts w:ascii="Courier New" w:eastAsia="Times New Roman" w:hAnsi="Courier New" w:cs="Courier New"/>
-          <w:color w:val="000000"/>
-          <w:sz w:val="21"/>
-          <w:szCs w:val="21"/>
-        </w:rPr>
-        <w:t>i</w:t>
-      </w:r>
-      <w:proofErr w:type="spellEnd"/>
-      <w:r>
-        <w:rPr>
-          <w:rFonts w:ascii="Courier New" w:eastAsia="Times New Roman" w:hAnsi="Courier New" w:cs="Courier New"/>
-          <w:color w:val="000000"/>
-          <w:sz w:val="21"/>
-          <w:szCs w:val="21"/>
-        </w:rPr>
-        <w:t>*</w:t>
+        <w:t xml:space="preserve"> board[i*</w:t>
       </w:r>
       <w:r>
         <w:rPr>
@@ -2041,27 +1742,7 @@
           <w:sz w:val="21"/>
           <w:szCs w:val="21"/>
         </w:rPr>
-        <w:t>] == board[</w:t>
-      </w:r>
-      <w:proofErr w:type="spellStart"/>
-      <w:r>
-        <w:rPr>
-          <w:rFonts w:ascii="Courier New" w:eastAsia="Times New Roman" w:hAnsi="Courier New" w:cs="Courier New"/>
-          <w:color w:val="000000"/>
-          <w:sz w:val="21"/>
-          <w:szCs w:val="21"/>
-        </w:rPr>
-        <w:t>i</w:t>
-      </w:r>
-      <w:proofErr w:type="spellEnd"/>
-      <w:r>
-        <w:rPr>
-          <w:rFonts w:ascii="Courier New" w:eastAsia="Times New Roman" w:hAnsi="Courier New" w:cs="Courier New"/>
-          <w:color w:val="000000"/>
-          <w:sz w:val="21"/>
-          <w:szCs w:val="21"/>
-        </w:rPr>
-        <w:t>*</w:t>
+        <w:t>] == board[i*</w:t>
       </w:r>
       <w:r>
         <w:rPr>
@@ -2097,27 +1778,7 @@
           <w:sz w:val="21"/>
           <w:szCs w:val="21"/>
         </w:rPr>
-        <w:t>] == board[</w:t>
-      </w:r>
-      <w:proofErr w:type="spellStart"/>
-      <w:r>
-        <w:rPr>
-          <w:rFonts w:ascii="Courier New" w:eastAsia="Times New Roman" w:hAnsi="Courier New" w:cs="Courier New"/>
-          <w:color w:val="000000"/>
-          <w:sz w:val="21"/>
-          <w:szCs w:val="21"/>
-        </w:rPr>
-        <w:t>i</w:t>
-      </w:r>
-      <w:proofErr w:type="spellEnd"/>
-      <w:r>
-        <w:rPr>
-          <w:rFonts w:ascii="Courier New" w:eastAsia="Times New Roman" w:hAnsi="Courier New" w:cs="Courier New"/>
-          <w:color w:val="000000"/>
-          <w:sz w:val="21"/>
-          <w:szCs w:val="21"/>
-        </w:rPr>
-        <w:t>*</w:t>
+        <w:t>] == board[i*</w:t>
       </w:r>
       <w:r>
         <w:rPr>
@@ -2213,27 +1874,7 @@
           <w:sz w:val="21"/>
           <w:szCs w:val="21"/>
         </w:rPr>
-        <w:t xml:space="preserve"> board[</w:t>
-      </w:r>
-      <w:proofErr w:type="spellStart"/>
-      <w:r>
-        <w:rPr>
-          <w:rFonts w:ascii="Courier New" w:eastAsia="Times New Roman" w:hAnsi="Courier New" w:cs="Courier New"/>
-          <w:color w:val="000000"/>
-          <w:sz w:val="21"/>
-          <w:szCs w:val="21"/>
-        </w:rPr>
-        <w:t>i</w:t>
-      </w:r>
-      <w:proofErr w:type="spellEnd"/>
-      <w:r>
-        <w:rPr>
-          <w:rFonts w:ascii="Courier New" w:eastAsia="Times New Roman" w:hAnsi="Courier New" w:cs="Courier New"/>
-          <w:color w:val="000000"/>
-          <w:sz w:val="21"/>
-          <w:szCs w:val="21"/>
-        </w:rPr>
-        <w:t>] == board[i+</w:t>
+        <w:t xml:space="preserve"> board[i] == board[i+</w:t>
       </w:r>
       <w:r>
         <w:rPr>
@@ -2329,19 +1970,8 @@
           <w:sz w:val="21"/>
           <w:szCs w:val="21"/>
         </w:rPr>
-        <w:t xml:space="preserve"> </w:t>
-      </w:r>
-      <w:proofErr w:type="gramStart"/>
-      <w:r>
-        <w:rPr>
-          <w:rFonts w:ascii="Courier New" w:eastAsia="Times New Roman" w:hAnsi="Courier New" w:cs="Courier New"/>
-          <w:color w:val="000000"/>
-          <w:sz w:val="21"/>
-          <w:szCs w:val="21"/>
-        </w:rPr>
-        <w:t>board[</w:t>
-      </w:r>
-      <w:proofErr w:type="gramEnd"/>
+        <w:t xml:space="preserve"> board[</w:t>
+      </w:r>
       <w:r>
         <w:rPr>
           <w:rFonts w:ascii="Courier New" w:eastAsia="Times New Roman" w:hAnsi="Courier New" w:cs="Courier New"/>
@@ -2454,19 +2084,8 @@
           <w:sz w:val="21"/>
           <w:szCs w:val="21"/>
         </w:rPr>
-        <w:t xml:space="preserve"> </w:t>
-      </w:r>
-      <w:proofErr w:type="gramStart"/>
-      <w:r>
-        <w:rPr>
-          <w:rFonts w:ascii="Courier New" w:eastAsia="Times New Roman" w:hAnsi="Courier New" w:cs="Courier New"/>
-          <w:color w:val="000000"/>
-          <w:sz w:val="21"/>
-          <w:szCs w:val="21"/>
-        </w:rPr>
-        <w:t>board[</w:t>
-      </w:r>
-      <w:proofErr w:type="gramEnd"/>
+        <w:t xml:space="preserve"> board[</w:t>
+      </w:r>
       <w:r>
         <w:rPr>
           <w:rFonts w:ascii="Courier New" w:eastAsia="Times New Roman" w:hAnsi="Courier New" w:cs="Courier New"/>
@@ -2623,7 +2242,6 @@
         </w:rPr>
         <w:t xml:space="preserve"> </w:t>
       </w:r>
-      <w:proofErr w:type="gramStart"/>
       <w:r>
         <w:rPr>
           <w:rFonts w:ascii="Courier New" w:eastAsia="Times New Roman" w:hAnsi="Courier New" w:cs="Courier New"/>
@@ -2642,8 +2260,6 @@
         </w:rPr>
         <w:t>(</w:t>
       </w:r>
-      <w:proofErr w:type="spellStart"/>
-      <w:proofErr w:type="gramEnd"/>
       <w:r>
         <w:rPr>
           <w:rFonts w:ascii="Courier New" w:eastAsia="Times New Roman" w:hAnsi="Courier New" w:cs="Courier New"/>
@@ -2653,7 +2269,6 @@
         </w:rPr>
         <w:t>is_maximizing</w:t>
       </w:r>
-      <w:proofErr w:type="spellEnd"/>
       <w:r>
         <w:rPr>
           <w:rFonts w:ascii="Courier New" w:eastAsia="Times New Roman" w:hAnsi="Courier New" w:cs="Courier New"/>
@@ -2712,27 +2327,7 @@
           <w:sz w:val="21"/>
           <w:szCs w:val="21"/>
         </w:rPr>
-        <w:t xml:space="preserve"> </w:t>
-      </w:r>
-      <w:proofErr w:type="spellStart"/>
-      <w:r>
-        <w:rPr>
-          <w:rFonts w:ascii="Courier New" w:eastAsia="Times New Roman" w:hAnsi="Courier New" w:cs="Courier New"/>
-          <w:color w:val="000000"/>
-          <w:sz w:val="21"/>
-          <w:szCs w:val="21"/>
-        </w:rPr>
-        <w:t>is_winner</w:t>
-      </w:r>
-      <w:proofErr w:type="spellEnd"/>
-      <w:r>
-        <w:rPr>
-          <w:rFonts w:ascii="Courier New" w:eastAsia="Times New Roman" w:hAnsi="Courier New" w:cs="Courier New"/>
-          <w:color w:val="000000"/>
-          <w:sz w:val="21"/>
-          <w:szCs w:val="21"/>
-        </w:rPr>
-        <w:t>(</w:t>
+        <w:t xml:space="preserve"> is_winner(</w:t>
       </w:r>
       <w:r>
         <w:rPr>
@@ -2809,7 +2404,6 @@
           <w:szCs w:val="21"/>
         </w:rPr>
       </w:pPr>
-      <w:proofErr w:type="spellStart"/>
       <w:r>
         <w:rPr>
           <w:rFonts w:ascii="Courier New" w:eastAsia="Times New Roman" w:hAnsi="Courier New" w:cs="Courier New"/>
@@ -2819,35 +2413,14 @@
         </w:rPr>
         <w:t>elif</w:t>
       </w:r>
-      <w:proofErr w:type="spellEnd"/>
-      <w:r>
-        <w:rPr>
-          <w:rFonts w:ascii="Courier New" w:eastAsia="Times New Roman" w:hAnsi="Courier New" w:cs="Courier New"/>
-          <w:color w:val="000000"/>
-          <w:sz w:val="21"/>
-          <w:szCs w:val="21"/>
-        </w:rPr>
-        <w:t xml:space="preserve"> </w:t>
-      </w:r>
-      <w:proofErr w:type="spellStart"/>
-      <w:r>
-        <w:rPr>
-          <w:rFonts w:ascii="Courier New" w:eastAsia="Times New Roman" w:hAnsi="Courier New" w:cs="Courier New"/>
-          <w:color w:val="000000"/>
-          <w:sz w:val="21"/>
-          <w:szCs w:val="21"/>
-        </w:rPr>
-        <w:t>is_winner</w:t>
-      </w:r>
-      <w:proofErr w:type="spellEnd"/>
-      <w:r>
-        <w:rPr>
-          <w:rFonts w:ascii="Courier New" w:eastAsia="Times New Roman" w:hAnsi="Courier New" w:cs="Courier New"/>
-          <w:color w:val="000000"/>
-          <w:sz w:val="21"/>
-          <w:szCs w:val="21"/>
-        </w:rPr>
-        <w:t>(</w:t>
+      <w:r>
+        <w:rPr>
+          <w:rFonts w:ascii="Courier New" w:eastAsia="Times New Roman" w:hAnsi="Courier New" w:cs="Courier New"/>
+          <w:color w:val="000000"/>
+          <w:sz w:val="21"/>
+          <w:szCs w:val="21"/>
+        </w:rPr>
+        <w:t xml:space="preserve"> is_winner(</w:t>
       </w:r>
       <w:r>
         <w:rPr>
@@ -2924,7 +2497,6 @@
           <w:szCs w:val="21"/>
         </w:rPr>
       </w:pPr>
-      <w:proofErr w:type="spellStart"/>
       <w:r>
         <w:rPr>
           <w:rFonts w:ascii="Courier New" w:eastAsia="Times New Roman" w:hAnsi="Courier New" w:cs="Courier New"/>
@@ -2934,7 +2506,6 @@
         </w:rPr>
         <w:t>elif</w:t>
       </w:r>
-      <w:proofErr w:type="spellEnd"/>
       <w:r>
         <w:rPr>
           <w:rFonts w:ascii="Courier New" w:eastAsia="Times New Roman" w:hAnsi="Courier New" w:cs="Courier New"/>
@@ -2944,7 +2515,6 @@
         </w:rPr>
         <w:t xml:space="preserve"> </w:t>
       </w:r>
-      <w:proofErr w:type="spellStart"/>
       <w:r>
         <w:rPr>
           <w:rFonts w:ascii="Courier New" w:eastAsia="Times New Roman" w:hAnsi="Courier New" w:cs="Courier New"/>
@@ -2954,55 +2524,14 @@
         </w:rPr>
         <w:t>len</w:t>
       </w:r>
-      <w:proofErr w:type="spellEnd"/>
-      <w:r>
-        <w:rPr>
-          <w:rFonts w:ascii="Courier New" w:eastAsia="Times New Roman" w:hAnsi="Courier New" w:cs="Courier New"/>
-          <w:color w:val="000000"/>
-          <w:sz w:val="21"/>
-          <w:szCs w:val="21"/>
-        </w:rPr>
-        <w:t>(</w:t>
-      </w:r>
-      <w:proofErr w:type="spellStart"/>
-      <w:r>
-        <w:rPr>
-          <w:rFonts w:ascii="Courier New" w:eastAsia="Times New Roman" w:hAnsi="Courier New" w:cs="Courier New"/>
-          <w:color w:val="000000"/>
-          <w:sz w:val="21"/>
-          <w:szCs w:val="21"/>
-        </w:rPr>
-        <w:t>available_</w:t>
-      </w:r>
-      <w:proofErr w:type="gramStart"/>
-      <w:r>
-        <w:rPr>
-          <w:rFonts w:ascii="Courier New" w:eastAsia="Times New Roman" w:hAnsi="Courier New" w:cs="Courier New"/>
-          <w:color w:val="000000"/>
-          <w:sz w:val="21"/>
-          <w:szCs w:val="21"/>
-        </w:rPr>
-        <w:t>moves</w:t>
-      </w:r>
-      <w:proofErr w:type="spellEnd"/>
-      <w:r>
-        <w:rPr>
-          <w:rFonts w:ascii="Courier New" w:eastAsia="Times New Roman" w:hAnsi="Courier New" w:cs="Courier New"/>
-          <w:color w:val="000000"/>
-          <w:sz w:val="21"/>
-          <w:szCs w:val="21"/>
-        </w:rPr>
-        <w:t>(</w:t>
-      </w:r>
-      <w:proofErr w:type="gramEnd"/>
-      <w:r>
-        <w:rPr>
-          <w:rFonts w:ascii="Courier New" w:eastAsia="Times New Roman" w:hAnsi="Courier New" w:cs="Courier New"/>
-          <w:color w:val="000000"/>
-          <w:sz w:val="21"/>
-          <w:szCs w:val="21"/>
-        </w:rPr>
-        <w:t xml:space="preserve">)) == </w:t>
+      <w:r>
+        <w:rPr>
+          <w:rFonts w:ascii="Courier New" w:eastAsia="Times New Roman" w:hAnsi="Courier New" w:cs="Courier New"/>
+          <w:color w:val="000000"/>
+          <w:sz w:val="21"/>
+          <w:szCs w:val="21"/>
+        </w:rPr>
+        <w:t xml:space="preserve">(available_moves()) == </w:t>
       </w:r>
       <w:r>
         <w:rPr>
@@ -3095,27 +2624,7 @@
           <w:sz w:val="21"/>
           <w:szCs w:val="21"/>
         </w:rPr>
-        <w:t xml:space="preserve"> </w:t>
-      </w:r>
-      <w:proofErr w:type="spellStart"/>
-      <w:r>
-        <w:rPr>
-          <w:rFonts w:ascii="Courier New" w:eastAsia="Times New Roman" w:hAnsi="Courier New" w:cs="Courier New"/>
-          <w:color w:val="000000"/>
-          <w:sz w:val="21"/>
-          <w:szCs w:val="21"/>
-        </w:rPr>
-        <w:t>is_maximizing</w:t>
-      </w:r>
-      <w:proofErr w:type="spellEnd"/>
-      <w:r>
-        <w:rPr>
-          <w:rFonts w:ascii="Courier New" w:eastAsia="Times New Roman" w:hAnsi="Courier New" w:cs="Courier New"/>
-          <w:color w:val="000000"/>
-          <w:sz w:val="21"/>
-          <w:szCs w:val="21"/>
-        </w:rPr>
-        <w:t>:</w:t>
+        <w:t xml:space="preserve"> is_maximizing:</w:t>
       </w:r>
     </w:p>
     <w:p>
@@ -3132,25 +2641,14 @@
           <w:szCs w:val="21"/>
         </w:rPr>
       </w:pPr>
-      <w:proofErr w:type="spellStart"/>
-      <w:r>
-        <w:rPr>
-          <w:rFonts w:ascii="Courier New" w:eastAsia="Times New Roman" w:hAnsi="Courier New" w:cs="Courier New"/>
-          <w:color w:val="000000"/>
-          <w:sz w:val="21"/>
-          <w:szCs w:val="21"/>
-        </w:rPr>
-        <w:t>best_score</w:t>
-      </w:r>
-      <w:proofErr w:type="spellEnd"/>
-      <w:r>
-        <w:rPr>
-          <w:rFonts w:ascii="Courier New" w:eastAsia="Times New Roman" w:hAnsi="Courier New" w:cs="Courier New"/>
-          <w:color w:val="000000"/>
-          <w:sz w:val="21"/>
-          <w:szCs w:val="21"/>
-        </w:rPr>
-        <w:t xml:space="preserve"> = -math.inf</w:t>
+      <w:r>
+        <w:rPr>
+          <w:rFonts w:ascii="Courier New" w:eastAsia="Times New Roman" w:hAnsi="Courier New" w:cs="Courier New"/>
+          <w:color w:val="000000"/>
+          <w:sz w:val="21"/>
+          <w:szCs w:val="21"/>
+        </w:rPr>
+        <w:t>best_score = -math.inf</w:t>
       </w:r>
     </w:p>
     <w:p>
@@ -3201,47 +2699,7 @@
           <w:sz w:val="21"/>
           <w:szCs w:val="21"/>
         </w:rPr>
-        <w:t xml:space="preserve"> </w:t>
-      </w:r>
-      <w:proofErr w:type="spellStart"/>
-      <w:r>
-        <w:rPr>
-          <w:rFonts w:ascii="Courier New" w:eastAsia="Times New Roman" w:hAnsi="Courier New" w:cs="Courier New"/>
-          <w:color w:val="000000"/>
-          <w:sz w:val="21"/>
-          <w:szCs w:val="21"/>
-        </w:rPr>
-        <w:t>available_</w:t>
-      </w:r>
-      <w:proofErr w:type="gramStart"/>
-      <w:r>
-        <w:rPr>
-          <w:rFonts w:ascii="Courier New" w:eastAsia="Times New Roman" w:hAnsi="Courier New" w:cs="Courier New"/>
-          <w:color w:val="000000"/>
-          <w:sz w:val="21"/>
-          <w:szCs w:val="21"/>
-        </w:rPr>
-        <w:t>moves</w:t>
-      </w:r>
-      <w:proofErr w:type="spellEnd"/>
-      <w:r>
-        <w:rPr>
-          <w:rFonts w:ascii="Courier New" w:eastAsia="Times New Roman" w:hAnsi="Courier New" w:cs="Courier New"/>
-          <w:color w:val="000000"/>
-          <w:sz w:val="21"/>
-          <w:szCs w:val="21"/>
-        </w:rPr>
-        <w:t>(</w:t>
-      </w:r>
-      <w:proofErr w:type="gramEnd"/>
-      <w:r>
-        <w:rPr>
-          <w:rFonts w:ascii="Courier New" w:eastAsia="Times New Roman" w:hAnsi="Courier New" w:cs="Courier New"/>
-          <w:color w:val="000000"/>
-          <w:sz w:val="21"/>
-          <w:szCs w:val="21"/>
-        </w:rPr>
-        <w:t>):</w:t>
+        <w:t xml:space="preserve"> available_moves():</w:t>
       </w:r>
     </w:p>
     <w:p>
@@ -3258,45 +2716,14 @@
           <w:szCs w:val="21"/>
         </w:rPr>
       </w:pPr>
-      <w:proofErr w:type="spellStart"/>
-      <w:r>
-        <w:rPr>
-          <w:rFonts w:ascii="Courier New" w:eastAsia="Times New Roman" w:hAnsi="Courier New" w:cs="Courier New"/>
-          <w:color w:val="000000"/>
-          <w:sz w:val="21"/>
-          <w:szCs w:val="21"/>
-        </w:rPr>
-        <w:t>make_</w:t>
-      </w:r>
-      <w:proofErr w:type="gramStart"/>
-      <w:r>
-        <w:rPr>
-          <w:rFonts w:ascii="Courier New" w:eastAsia="Times New Roman" w:hAnsi="Courier New" w:cs="Courier New"/>
-          <w:color w:val="000000"/>
-          <w:sz w:val="21"/>
-          <w:szCs w:val="21"/>
-        </w:rPr>
-        <w:t>move</w:t>
-      </w:r>
-      <w:proofErr w:type="spellEnd"/>
-      <w:r>
-        <w:rPr>
-          <w:rFonts w:ascii="Courier New" w:eastAsia="Times New Roman" w:hAnsi="Courier New" w:cs="Courier New"/>
-          <w:color w:val="000000"/>
-          <w:sz w:val="21"/>
-          <w:szCs w:val="21"/>
-        </w:rPr>
-        <w:t>(</w:t>
-      </w:r>
-      <w:proofErr w:type="gramEnd"/>
-      <w:r>
-        <w:rPr>
-          <w:rFonts w:ascii="Courier New" w:eastAsia="Times New Roman" w:hAnsi="Courier New" w:cs="Courier New"/>
-          <w:color w:val="000000"/>
-          <w:sz w:val="21"/>
-          <w:szCs w:val="21"/>
-        </w:rPr>
-        <w:t>move, player)</w:t>
+      <w:r>
+        <w:rPr>
+          <w:rFonts w:ascii="Courier New" w:eastAsia="Times New Roman" w:hAnsi="Courier New" w:cs="Courier New"/>
+          <w:color w:val="000000"/>
+          <w:sz w:val="21"/>
+          <w:szCs w:val="21"/>
+        </w:rPr>
+        <w:t>make_move(move, player)</w:t>
       </w:r>
     </w:p>
     <w:p>
@@ -3320,19 +2747,8 @@
           <w:sz w:val="21"/>
           <w:szCs w:val="21"/>
         </w:rPr>
-        <w:t xml:space="preserve">score = </w:t>
-      </w:r>
-      <w:proofErr w:type="gramStart"/>
-      <w:r>
-        <w:rPr>
-          <w:rFonts w:ascii="Courier New" w:eastAsia="Times New Roman" w:hAnsi="Courier New" w:cs="Courier New"/>
-          <w:color w:val="000000"/>
-          <w:sz w:val="21"/>
-          <w:szCs w:val="21"/>
-        </w:rPr>
-        <w:t>minimax(</w:t>
-      </w:r>
-      <w:proofErr w:type="gramEnd"/>
+        <w:t>score = minimax(</w:t>
+      </w:r>
       <w:r>
         <w:rPr>
           <w:rFonts w:ascii="Courier New" w:eastAsia="Times New Roman" w:hAnsi="Courier New" w:cs="Courier New"/>
@@ -3489,36 +2905,14 @@
           <w:szCs w:val="21"/>
         </w:rPr>
       </w:pPr>
-      <w:proofErr w:type="spellStart"/>
-      <w:proofErr w:type="gramStart"/>
-      <w:r>
-        <w:rPr>
-          <w:rFonts w:ascii="Courier New" w:eastAsia="Times New Roman" w:hAnsi="Courier New" w:cs="Courier New"/>
-          <w:color w:val="000000"/>
-          <w:sz w:val="21"/>
-          <w:szCs w:val="21"/>
-        </w:rPr>
-        <w:t>moves_array.pop</w:t>
-      </w:r>
-      <w:proofErr w:type="spellEnd"/>
-      <w:r>
-        <w:rPr>
-          <w:rFonts w:ascii="Courier New" w:eastAsia="Times New Roman" w:hAnsi="Courier New" w:cs="Courier New"/>
-          <w:color w:val="000000"/>
-          <w:sz w:val="21"/>
-          <w:szCs w:val="21"/>
-        </w:rPr>
-        <w:t>(</w:t>
-      </w:r>
-      <w:proofErr w:type="gramEnd"/>
-      <w:r>
-        <w:rPr>
-          <w:rFonts w:ascii="Courier New" w:eastAsia="Times New Roman" w:hAnsi="Courier New" w:cs="Courier New"/>
-          <w:color w:val="000000"/>
-          <w:sz w:val="21"/>
-          <w:szCs w:val="21"/>
-        </w:rPr>
-        <w:t>)  </w:t>
+      <w:r>
+        <w:rPr>
+          <w:rFonts w:ascii="Courier New" w:eastAsia="Times New Roman" w:hAnsi="Courier New" w:cs="Courier New"/>
+          <w:color w:val="000000"/>
+          <w:sz w:val="21"/>
+          <w:szCs w:val="21"/>
+        </w:rPr>
+        <w:t>moves_array.pop()  </w:t>
       </w:r>
       <w:r>
         <w:rPr>
@@ -3544,27 +2938,15 @@
           <w:szCs w:val="21"/>
         </w:rPr>
       </w:pPr>
-      <w:proofErr w:type="spellStart"/>
-      <w:r>
-        <w:rPr>
-          <w:rFonts w:ascii="Courier New" w:eastAsia="Times New Roman" w:hAnsi="Courier New" w:cs="Courier New"/>
-          <w:color w:val="000000"/>
-          <w:sz w:val="21"/>
-          <w:szCs w:val="21"/>
-        </w:rPr>
-        <w:t>best_score</w:t>
-      </w:r>
-      <w:proofErr w:type="spellEnd"/>
-      <w:r>
-        <w:rPr>
-          <w:rFonts w:ascii="Courier New" w:eastAsia="Times New Roman" w:hAnsi="Courier New" w:cs="Courier New"/>
-          <w:color w:val="000000"/>
-          <w:sz w:val="21"/>
-          <w:szCs w:val="21"/>
-        </w:rPr>
-        <w:t xml:space="preserve"> = </w:t>
-      </w:r>
-      <w:proofErr w:type="gramStart"/>
+      <w:r>
+        <w:rPr>
+          <w:rFonts w:ascii="Courier New" w:eastAsia="Times New Roman" w:hAnsi="Courier New" w:cs="Courier New"/>
+          <w:color w:val="000000"/>
+          <w:sz w:val="21"/>
+          <w:szCs w:val="21"/>
+        </w:rPr>
+        <w:t xml:space="preserve">best_score = </w:t>
+      </w:r>
       <w:r>
         <w:rPr>
           <w:rFonts w:ascii="Courier New" w:eastAsia="Times New Roman" w:hAnsi="Courier New" w:cs="Courier New"/>
@@ -3581,37 +2963,7 @@
           <w:sz w:val="21"/>
           <w:szCs w:val="21"/>
         </w:rPr>
-        <w:t>(</w:t>
-      </w:r>
-      <w:proofErr w:type="gramEnd"/>
-      <w:r>
-        <w:rPr>
-          <w:rFonts w:ascii="Courier New" w:eastAsia="Times New Roman" w:hAnsi="Courier New" w:cs="Courier New"/>
-          <w:color w:val="000000"/>
-          <w:sz w:val="21"/>
-          <w:szCs w:val="21"/>
-        </w:rPr>
-        <w:t xml:space="preserve">score, </w:t>
-      </w:r>
-      <w:proofErr w:type="spellStart"/>
-      <w:r>
-        <w:rPr>
-          <w:rFonts w:ascii="Courier New" w:eastAsia="Times New Roman" w:hAnsi="Courier New" w:cs="Courier New"/>
-          <w:color w:val="000000"/>
-          <w:sz w:val="21"/>
-          <w:szCs w:val="21"/>
-        </w:rPr>
-        <w:t>best_score</w:t>
-      </w:r>
-      <w:proofErr w:type="spellEnd"/>
-      <w:r>
-        <w:rPr>
-          <w:rFonts w:ascii="Courier New" w:eastAsia="Times New Roman" w:hAnsi="Courier New" w:cs="Courier New"/>
-          <w:color w:val="000000"/>
-          <w:sz w:val="21"/>
-          <w:szCs w:val="21"/>
-        </w:rPr>
-        <w:t>)</w:t>
+        <w:t>(score, best_score)</w:t>
       </w:r>
     </w:p>
     <w:p>
@@ -3644,30 +2996,8 @@
           <w:sz w:val="21"/>
           <w:szCs w:val="21"/>
         </w:rPr>
-        <w:t xml:space="preserve"> </w:t>
-      </w:r>
-      <w:proofErr w:type="spellStart"/>
-      <w:r>
-        <w:rPr>
-          <w:rFonts w:ascii="Courier New" w:eastAsia="Times New Roman" w:hAnsi="Courier New" w:cs="Courier New"/>
-          <w:color w:val="000000"/>
-          <w:sz w:val="21"/>
-          <w:szCs w:val="21"/>
-        </w:rPr>
-        <w:t>best_</w:t>
-      </w:r>
-      <w:proofErr w:type="gramStart"/>
-      <w:r>
-        <w:rPr>
-          <w:rFonts w:ascii="Courier New" w:eastAsia="Times New Roman" w:hAnsi="Courier New" w:cs="Courier New"/>
-          <w:color w:val="000000"/>
-          <w:sz w:val="21"/>
-          <w:szCs w:val="21"/>
-        </w:rPr>
-        <w:t>score</w:t>
-      </w:r>
-      <w:proofErr w:type="spellEnd"/>
-      <w:proofErr w:type="gramEnd"/>
+        <w:t xml:space="preserve"> best_score</w:t>
+      </w:r>
     </w:p>
     <w:p>
       <w:pPr>
@@ -3716,25 +3046,14 @@
           <w:szCs w:val="21"/>
         </w:rPr>
       </w:pPr>
-      <w:proofErr w:type="spellStart"/>
-      <w:r>
-        <w:rPr>
-          <w:rFonts w:ascii="Courier New" w:eastAsia="Times New Roman" w:hAnsi="Courier New" w:cs="Courier New"/>
-          <w:color w:val="000000"/>
-          <w:sz w:val="21"/>
-          <w:szCs w:val="21"/>
-        </w:rPr>
-        <w:t>best_score</w:t>
-      </w:r>
-      <w:proofErr w:type="spellEnd"/>
-      <w:r>
-        <w:rPr>
-          <w:rFonts w:ascii="Courier New" w:eastAsia="Times New Roman" w:hAnsi="Courier New" w:cs="Courier New"/>
-          <w:color w:val="000000"/>
-          <w:sz w:val="21"/>
-          <w:szCs w:val="21"/>
-        </w:rPr>
-        <w:t xml:space="preserve"> = math.inf</w:t>
+      <w:r>
+        <w:rPr>
+          <w:rFonts w:ascii="Courier New" w:eastAsia="Times New Roman" w:hAnsi="Courier New" w:cs="Courier New"/>
+          <w:color w:val="000000"/>
+          <w:sz w:val="21"/>
+          <w:szCs w:val="21"/>
+        </w:rPr>
+        <w:t>best_score = math.inf</w:t>
       </w:r>
     </w:p>
     <w:p>
@@ -3785,47 +3104,7 @@
           <w:sz w:val="21"/>
           <w:szCs w:val="21"/>
         </w:rPr>
-        <w:t xml:space="preserve"> </w:t>
-      </w:r>
-      <w:proofErr w:type="spellStart"/>
-      <w:r>
-        <w:rPr>
-          <w:rFonts w:ascii="Courier New" w:eastAsia="Times New Roman" w:hAnsi="Courier New" w:cs="Courier New"/>
-          <w:color w:val="000000"/>
-          <w:sz w:val="21"/>
-          <w:szCs w:val="21"/>
-        </w:rPr>
-        <w:t>available_</w:t>
-      </w:r>
-      <w:proofErr w:type="gramStart"/>
-      <w:r>
-        <w:rPr>
-          <w:rFonts w:ascii="Courier New" w:eastAsia="Times New Roman" w:hAnsi="Courier New" w:cs="Courier New"/>
-          <w:color w:val="000000"/>
-          <w:sz w:val="21"/>
-          <w:szCs w:val="21"/>
-        </w:rPr>
-        <w:t>moves</w:t>
-      </w:r>
-      <w:proofErr w:type="spellEnd"/>
-      <w:r>
-        <w:rPr>
-          <w:rFonts w:ascii="Courier New" w:eastAsia="Times New Roman" w:hAnsi="Courier New" w:cs="Courier New"/>
-          <w:color w:val="000000"/>
-          <w:sz w:val="21"/>
-          <w:szCs w:val="21"/>
-        </w:rPr>
-        <w:t>(</w:t>
-      </w:r>
-      <w:proofErr w:type="gramEnd"/>
-      <w:r>
-        <w:rPr>
-          <w:rFonts w:ascii="Courier New" w:eastAsia="Times New Roman" w:hAnsi="Courier New" w:cs="Courier New"/>
-          <w:color w:val="000000"/>
-          <w:sz w:val="21"/>
-          <w:szCs w:val="21"/>
-        </w:rPr>
-        <w:t>):</w:t>
+        <w:t xml:space="preserve"> available_moves():</w:t>
       </w:r>
     </w:p>
     <w:p>
@@ -3842,45 +3121,14 @@
           <w:szCs w:val="21"/>
         </w:rPr>
       </w:pPr>
-      <w:proofErr w:type="spellStart"/>
-      <w:r>
-        <w:rPr>
-          <w:rFonts w:ascii="Courier New" w:eastAsia="Times New Roman" w:hAnsi="Courier New" w:cs="Courier New"/>
-          <w:color w:val="000000"/>
-          <w:sz w:val="21"/>
-          <w:szCs w:val="21"/>
-        </w:rPr>
-        <w:t>make_</w:t>
-      </w:r>
-      <w:proofErr w:type="gramStart"/>
-      <w:r>
-        <w:rPr>
-          <w:rFonts w:ascii="Courier New" w:eastAsia="Times New Roman" w:hAnsi="Courier New" w:cs="Courier New"/>
-          <w:color w:val="000000"/>
-          <w:sz w:val="21"/>
-          <w:szCs w:val="21"/>
-        </w:rPr>
-        <w:t>move</w:t>
-      </w:r>
-      <w:proofErr w:type="spellEnd"/>
-      <w:r>
-        <w:rPr>
-          <w:rFonts w:ascii="Courier New" w:eastAsia="Times New Roman" w:hAnsi="Courier New" w:cs="Courier New"/>
-          <w:color w:val="000000"/>
-          <w:sz w:val="21"/>
-          <w:szCs w:val="21"/>
-        </w:rPr>
-        <w:t>(</w:t>
-      </w:r>
-      <w:proofErr w:type="gramEnd"/>
-      <w:r>
-        <w:rPr>
-          <w:rFonts w:ascii="Courier New" w:eastAsia="Times New Roman" w:hAnsi="Courier New" w:cs="Courier New"/>
-          <w:color w:val="000000"/>
-          <w:sz w:val="21"/>
-          <w:szCs w:val="21"/>
-        </w:rPr>
-        <w:t>move, player)</w:t>
+      <w:r>
+        <w:rPr>
+          <w:rFonts w:ascii="Courier New" w:eastAsia="Times New Roman" w:hAnsi="Courier New" w:cs="Courier New"/>
+          <w:color w:val="000000"/>
+          <w:sz w:val="21"/>
+          <w:szCs w:val="21"/>
+        </w:rPr>
+        <w:t>make_move(move, player)</w:t>
       </w:r>
     </w:p>
     <w:p>
@@ -3904,19 +3152,8 @@
           <w:sz w:val="21"/>
           <w:szCs w:val="21"/>
         </w:rPr>
-        <w:t xml:space="preserve">score = </w:t>
-      </w:r>
-      <w:proofErr w:type="gramStart"/>
-      <w:r>
-        <w:rPr>
-          <w:rFonts w:ascii="Courier New" w:eastAsia="Times New Roman" w:hAnsi="Courier New" w:cs="Courier New"/>
-          <w:color w:val="000000"/>
-          <w:sz w:val="21"/>
-          <w:szCs w:val="21"/>
-        </w:rPr>
-        <w:t>minimax(</w:t>
-      </w:r>
-      <w:proofErr w:type="gramEnd"/>
+        <w:t>score = minimax(</w:t>
+      </w:r>
       <w:r>
         <w:rPr>
           <w:rFonts w:ascii="Courier New" w:eastAsia="Times New Roman" w:hAnsi="Courier New" w:cs="Courier New"/>
@@ -4073,36 +3310,14 @@
           <w:szCs w:val="21"/>
         </w:rPr>
       </w:pPr>
-      <w:proofErr w:type="spellStart"/>
-      <w:proofErr w:type="gramStart"/>
-      <w:r>
-        <w:rPr>
-          <w:rFonts w:ascii="Courier New" w:eastAsia="Times New Roman" w:hAnsi="Courier New" w:cs="Courier New"/>
-          <w:color w:val="000000"/>
-          <w:sz w:val="21"/>
-          <w:szCs w:val="21"/>
-        </w:rPr>
-        <w:t>moves_array.pop</w:t>
-      </w:r>
-      <w:proofErr w:type="spellEnd"/>
-      <w:r>
-        <w:rPr>
-          <w:rFonts w:ascii="Courier New" w:eastAsia="Times New Roman" w:hAnsi="Courier New" w:cs="Courier New"/>
-          <w:color w:val="000000"/>
-          <w:sz w:val="21"/>
-          <w:szCs w:val="21"/>
-        </w:rPr>
-        <w:t>(</w:t>
-      </w:r>
-      <w:proofErr w:type="gramEnd"/>
-      <w:r>
-        <w:rPr>
-          <w:rFonts w:ascii="Courier New" w:eastAsia="Times New Roman" w:hAnsi="Courier New" w:cs="Courier New"/>
-          <w:color w:val="000000"/>
-          <w:sz w:val="21"/>
-          <w:szCs w:val="21"/>
-        </w:rPr>
-        <w:t>)  </w:t>
+      <w:r>
+        <w:rPr>
+          <w:rFonts w:ascii="Courier New" w:eastAsia="Times New Roman" w:hAnsi="Courier New" w:cs="Courier New"/>
+          <w:color w:val="000000"/>
+          <w:sz w:val="21"/>
+          <w:szCs w:val="21"/>
+        </w:rPr>
+        <w:t>moves_array.pop()  </w:t>
       </w:r>
       <w:r>
         <w:rPr>
@@ -4128,27 +3343,15 @@
           <w:szCs w:val="21"/>
         </w:rPr>
       </w:pPr>
-      <w:proofErr w:type="spellStart"/>
-      <w:r>
-        <w:rPr>
-          <w:rFonts w:ascii="Courier New" w:eastAsia="Times New Roman" w:hAnsi="Courier New" w:cs="Courier New"/>
-          <w:color w:val="000000"/>
-          <w:sz w:val="21"/>
-          <w:szCs w:val="21"/>
-        </w:rPr>
-        <w:t>best_score</w:t>
-      </w:r>
-      <w:proofErr w:type="spellEnd"/>
-      <w:r>
-        <w:rPr>
-          <w:rFonts w:ascii="Courier New" w:eastAsia="Times New Roman" w:hAnsi="Courier New" w:cs="Courier New"/>
-          <w:color w:val="000000"/>
-          <w:sz w:val="21"/>
-          <w:szCs w:val="21"/>
-        </w:rPr>
-        <w:t xml:space="preserve"> = </w:t>
-      </w:r>
-      <w:proofErr w:type="gramStart"/>
+      <w:r>
+        <w:rPr>
+          <w:rFonts w:ascii="Courier New" w:eastAsia="Times New Roman" w:hAnsi="Courier New" w:cs="Courier New"/>
+          <w:color w:val="000000"/>
+          <w:sz w:val="21"/>
+          <w:szCs w:val="21"/>
+        </w:rPr>
+        <w:t xml:space="preserve">best_score = </w:t>
+      </w:r>
       <w:r>
         <w:rPr>
           <w:rFonts w:ascii="Courier New" w:eastAsia="Times New Roman" w:hAnsi="Courier New" w:cs="Courier New"/>
@@ -4165,37 +3368,7 @@
           <w:sz w:val="21"/>
           <w:szCs w:val="21"/>
         </w:rPr>
-        <w:t>(</w:t>
-      </w:r>
-      <w:proofErr w:type="gramEnd"/>
-      <w:r>
-        <w:rPr>
-          <w:rFonts w:ascii="Courier New" w:eastAsia="Times New Roman" w:hAnsi="Courier New" w:cs="Courier New"/>
-          <w:color w:val="000000"/>
-          <w:sz w:val="21"/>
-          <w:szCs w:val="21"/>
-        </w:rPr>
-        <w:t xml:space="preserve">score, </w:t>
-      </w:r>
-      <w:proofErr w:type="spellStart"/>
-      <w:r>
-        <w:rPr>
-          <w:rFonts w:ascii="Courier New" w:eastAsia="Times New Roman" w:hAnsi="Courier New" w:cs="Courier New"/>
-          <w:color w:val="000000"/>
-          <w:sz w:val="21"/>
-          <w:szCs w:val="21"/>
-        </w:rPr>
-        <w:t>best_score</w:t>
-      </w:r>
-      <w:proofErr w:type="spellEnd"/>
-      <w:r>
-        <w:rPr>
-          <w:rFonts w:ascii="Courier New" w:eastAsia="Times New Roman" w:hAnsi="Courier New" w:cs="Courier New"/>
-          <w:color w:val="000000"/>
-          <w:sz w:val="21"/>
-          <w:szCs w:val="21"/>
-        </w:rPr>
-        <w:t>)</w:t>
+        <w:t>(score, best_score)</w:t>
       </w:r>
     </w:p>
     <w:p>
@@ -4228,30 +3401,8 @@
           <w:sz w:val="21"/>
           <w:szCs w:val="21"/>
         </w:rPr>
-        <w:t xml:space="preserve"> </w:t>
-      </w:r>
-      <w:proofErr w:type="spellStart"/>
-      <w:r>
-        <w:rPr>
-          <w:rFonts w:ascii="Courier New" w:eastAsia="Times New Roman" w:hAnsi="Courier New" w:cs="Courier New"/>
-          <w:color w:val="000000"/>
-          <w:sz w:val="21"/>
-          <w:szCs w:val="21"/>
-        </w:rPr>
-        <w:t>best_</w:t>
-      </w:r>
-      <w:proofErr w:type="gramStart"/>
-      <w:r>
-        <w:rPr>
-          <w:rFonts w:ascii="Courier New" w:eastAsia="Times New Roman" w:hAnsi="Courier New" w:cs="Courier New"/>
-          <w:color w:val="000000"/>
-          <w:sz w:val="21"/>
-          <w:szCs w:val="21"/>
-        </w:rPr>
-        <w:t>score</w:t>
-      </w:r>
-      <w:proofErr w:type="spellEnd"/>
-      <w:proofErr w:type="gramEnd"/>
+        <w:t xml:space="preserve"> best_score</w:t>
+      </w:r>
     </w:p>
     <w:p>
       <w:pPr>
@@ -4286,7 +3437,6 @@
         </w:rPr>
         <w:t xml:space="preserve"> </w:t>
       </w:r>
-      <w:proofErr w:type="spellStart"/>
       <w:r>
         <w:rPr>
           <w:rFonts w:ascii="Courier New" w:eastAsia="Times New Roman" w:hAnsi="Courier New" w:cs="Courier New"/>
@@ -4296,7 +3446,6 @@
         </w:rPr>
         <w:t>best_move</w:t>
       </w:r>
-      <w:proofErr w:type="spellEnd"/>
       <w:r>
         <w:rPr>
           <w:rFonts w:ascii="Courier New" w:eastAsia="Times New Roman" w:hAnsi="Courier New" w:cs="Courier New"/>
@@ -4339,25 +3488,14 @@
           <w:szCs w:val="21"/>
         </w:rPr>
       </w:pPr>
-      <w:proofErr w:type="spellStart"/>
-      <w:r>
-        <w:rPr>
-          <w:rFonts w:ascii="Courier New" w:eastAsia="Times New Roman" w:hAnsi="Courier New" w:cs="Courier New"/>
-          <w:color w:val="000000"/>
-          <w:sz w:val="21"/>
-          <w:szCs w:val="21"/>
-        </w:rPr>
-        <w:t>best_score</w:t>
-      </w:r>
-      <w:proofErr w:type="spellEnd"/>
-      <w:r>
-        <w:rPr>
-          <w:rFonts w:ascii="Courier New" w:eastAsia="Times New Roman" w:hAnsi="Courier New" w:cs="Courier New"/>
-          <w:color w:val="000000"/>
-          <w:sz w:val="21"/>
-          <w:szCs w:val="21"/>
-        </w:rPr>
-        <w:t xml:space="preserve"> = -math.inf </w:t>
+      <w:r>
+        <w:rPr>
+          <w:rFonts w:ascii="Courier New" w:eastAsia="Times New Roman" w:hAnsi="Courier New" w:cs="Courier New"/>
+          <w:color w:val="000000"/>
+          <w:sz w:val="21"/>
+          <w:szCs w:val="21"/>
+        </w:rPr>
+        <w:t xml:space="preserve">best_score = -math.inf </w:t>
       </w:r>
       <w:r>
         <w:rPr>
@@ -4477,27 +3615,7 @@
           <w:sz w:val="21"/>
           <w:szCs w:val="21"/>
         </w:rPr>
-        <w:t xml:space="preserve"> </w:t>
-      </w:r>
-      <w:proofErr w:type="spellStart"/>
-      <w:r>
-        <w:rPr>
-          <w:rFonts w:ascii="Courier New" w:eastAsia="Times New Roman" w:hAnsi="Courier New" w:cs="Courier New"/>
-          <w:color w:val="000000"/>
-          <w:sz w:val="21"/>
-          <w:szCs w:val="21"/>
-        </w:rPr>
-        <w:t>i</w:t>
-      </w:r>
-      <w:proofErr w:type="spellEnd"/>
-      <w:r>
-        <w:rPr>
-          <w:rFonts w:ascii="Courier New" w:eastAsia="Times New Roman" w:hAnsi="Courier New" w:cs="Courier New"/>
-          <w:color w:val="000000"/>
-          <w:sz w:val="21"/>
-          <w:szCs w:val="21"/>
-        </w:rPr>
-        <w:t xml:space="preserve"> </w:t>
+        <w:t xml:space="preserve"> i </w:t>
       </w:r>
       <w:r>
         <w:rPr>
@@ -4515,47 +3633,7 @@
           <w:sz w:val="21"/>
           <w:szCs w:val="21"/>
         </w:rPr>
-        <w:t xml:space="preserve"> </w:t>
-      </w:r>
-      <w:proofErr w:type="spellStart"/>
-      <w:r>
-        <w:rPr>
-          <w:rFonts w:ascii="Courier New" w:eastAsia="Times New Roman" w:hAnsi="Courier New" w:cs="Courier New"/>
-          <w:color w:val="000000"/>
-          <w:sz w:val="21"/>
-          <w:szCs w:val="21"/>
-        </w:rPr>
-        <w:t>available_</w:t>
-      </w:r>
-      <w:proofErr w:type="gramStart"/>
-      <w:r>
-        <w:rPr>
-          <w:rFonts w:ascii="Courier New" w:eastAsia="Times New Roman" w:hAnsi="Courier New" w:cs="Courier New"/>
-          <w:color w:val="000000"/>
-          <w:sz w:val="21"/>
-          <w:szCs w:val="21"/>
-        </w:rPr>
-        <w:t>moves</w:t>
-      </w:r>
-      <w:proofErr w:type="spellEnd"/>
-      <w:r>
-        <w:rPr>
-          <w:rFonts w:ascii="Courier New" w:eastAsia="Times New Roman" w:hAnsi="Courier New" w:cs="Courier New"/>
-          <w:color w:val="000000"/>
-          <w:sz w:val="21"/>
-          <w:szCs w:val="21"/>
-        </w:rPr>
-        <w:t>(</w:t>
-      </w:r>
-      <w:proofErr w:type="gramEnd"/>
-      <w:r>
-        <w:rPr>
-          <w:rFonts w:ascii="Courier New" w:eastAsia="Times New Roman" w:hAnsi="Courier New" w:cs="Courier New"/>
-          <w:color w:val="000000"/>
-          <w:sz w:val="21"/>
-          <w:szCs w:val="21"/>
-        </w:rPr>
-        <w:t>):</w:t>
+        <w:t xml:space="preserve"> available_moves():</w:t>
       </w:r>
     </w:p>
     <w:p>
@@ -4572,56 +3650,14 @@
           <w:szCs w:val="21"/>
         </w:rPr>
       </w:pPr>
-      <w:proofErr w:type="spellStart"/>
-      <w:r>
-        <w:rPr>
-          <w:rFonts w:ascii="Courier New" w:eastAsia="Times New Roman" w:hAnsi="Courier New" w:cs="Courier New"/>
-          <w:color w:val="000000"/>
-          <w:sz w:val="21"/>
-          <w:szCs w:val="21"/>
-        </w:rPr>
-        <w:t>make_</w:t>
-      </w:r>
-      <w:proofErr w:type="gramStart"/>
-      <w:r>
-        <w:rPr>
-          <w:rFonts w:ascii="Courier New" w:eastAsia="Times New Roman" w:hAnsi="Courier New" w:cs="Courier New"/>
-          <w:color w:val="000000"/>
-          <w:sz w:val="21"/>
-          <w:szCs w:val="21"/>
-        </w:rPr>
-        <w:t>move</w:t>
-      </w:r>
-      <w:proofErr w:type="spellEnd"/>
-      <w:r>
-        <w:rPr>
-          <w:rFonts w:ascii="Courier New" w:eastAsia="Times New Roman" w:hAnsi="Courier New" w:cs="Courier New"/>
-          <w:color w:val="000000"/>
-          <w:sz w:val="21"/>
-          <w:szCs w:val="21"/>
-        </w:rPr>
-        <w:t>(</w:t>
-      </w:r>
-      <w:proofErr w:type="spellStart"/>
-      <w:proofErr w:type="gramEnd"/>
-      <w:r>
-        <w:rPr>
-          <w:rFonts w:ascii="Courier New" w:eastAsia="Times New Roman" w:hAnsi="Courier New" w:cs="Courier New"/>
-          <w:color w:val="000000"/>
-          <w:sz w:val="21"/>
-          <w:szCs w:val="21"/>
-        </w:rPr>
-        <w:t>i</w:t>
-      </w:r>
-      <w:proofErr w:type="spellEnd"/>
-      <w:r>
-        <w:rPr>
-          <w:rFonts w:ascii="Courier New" w:eastAsia="Times New Roman" w:hAnsi="Courier New" w:cs="Courier New"/>
-          <w:color w:val="000000"/>
-          <w:sz w:val="21"/>
-          <w:szCs w:val="21"/>
-        </w:rPr>
-        <w:t>, player)</w:t>
+      <w:r>
+        <w:rPr>
+          <w:rFonts w:ascii="Courier New" w:eastAsia="Times New Roman" w:hAnsi="Courier New" w:cs="Courier New"/>
+          <w:color w:val="000000"/>
+          <w:sz w:val="21"/>
+          <w:szCs w:val="21"/>
+        </w:rPr>
+        <w:t>make_move(i, player)</w:t>
       </w:r>
     </w:p>
     <w:p>
@@ -4645,27 +3681,7 @@
           <w:sz w:val="21"/>
           <w:szCs w:val="21"/>
         </w:rPr>
-        <w:t xml:space="preserve">score = </w:t>
-      </w:r>
-      <w:proofErr w:type="gramStart"/>
-      <w:r>
-        <w:rPr>
-          <w:rFonts w:ascii="Courier New" w:eastAsia="Times New Roman" w:hAnsi="Courier New" w:cs="Courier New"/>
-          <w:color w:val="000000"/>
-          <w:sz w:val="21"/>
-          <w:szCs w:val="21"/>
-        </w:rPr>
-        <w:t>minimax(</w:t>
-      </w:r>
-      <w:proofErr w:type="gramEnd"/>
-      <w:r>
-        <w:rPr>
-          <w:rFonts w:ascii="Courier New" w:eastAsia="Times New Roman" w:hAnsi="Courier New" w:cs="Courier New"/>
-          <w:color w:val="000000"/>
-          <w:sz w:val="21"/>
-          <w:szCs w:val="21"/>
-        </w:rPr>
-        <w:t xml:space="preserve">player == </w:t>
+        <w:t xml:space="preserve">score = minimax(player == </w:t>
       </w:r>
       <w:r>
         <w:rPr>
@@ -4797,27 +3813,7 @@
           <w:sz w:val="21"/>
           <w:szCs w:val="21"/>
         </w:rPr>
-        <w:t>board[</w:t>
-      </w:r>
-      <w:proofErr w:type="spellStart"/>
-      <w:r>
-        <w:rPr>
-          <w:rFonts w:ascii="Courier New" w:eastAsia="Times New Roman" w:hAnsi="Courier New" w:cs="Courier New"/>
-          <w:color w:val="000000"/>
-          <w:sz w:val="21"/>
-          <w:szCs w:val="21"/>
-        </w:rPr>
-        <w:t>i</w:t>
-      </w:r>
-      <w:proofErr w:type="spellEnd"/>
-      <w:r>
-        <w:rPr>
-          <w:rFonts w:ascii="Courier New" w:eastAsia="Times New Roman" w:hAnsi="Courier New" w:cs="Courier New"/>
-          <w:color w:val="000000"/>
-          <w:sz w:val="21"/>
-          <w:szCs w:val="21"/>
-        </w:rPr>
-        <w:t xml:space="preserve">] = </w:t>
+        <w:t xml:space="preserve">board[i] = </w:t>
       </w:r>
       <w:r>
         <w:rPr>
@@ -4843,36 +3839,14 @@
           <w:szCs w:val="21"/>
         </w:rPr>
       </w:pPr>
-      <w:proofErr w:type="spellStart"/>
-      <w:proofErr w:type="gramStart"/>
-      <w:r>
-        <w:rPr>
-          <w:rFonts w:ascii="Courier New" w:eastAsia="Times New Roman" w:hAnsi="Courier New" w:cs="Courier New"/>
-          <w:color w:val="000000"/>
-          <w:sz w:val="21"/>
-          <w:szCs w:val="21"/>
-        </w:rPr>
-        <w:t>moves_array.pop</w:t>
-      </w:r>
-      <w:proofErr w:type="spellEnd"/>
-      <w:r>
-        <w:rPr>
-          <w:rFonts w:ascii="Courier New" w:eastAsia="Times New Roman" w:hAnsi="Courier New" w:cs="Courier New"/>
-          <w:color w:val="000000"/>
-          <w:sz w:val="21"/>
-          <w:szCs w:val="21"/>
-        </w:rPr>
-        <w:t>(</w:t>
-      </w:r>
-      <w:proofErr w:type="gramEnd"/>
-      <w:r>
-        <w:rPr>
-          <w:rFonts w:ascii="Courier New" w:eastAsia="Times New Roman" w:hAnsi="Courier New" w:cs="Courier New"/>
-          <w:color w:val="000000"/>
-          <w:sz w:val="21"/>
-          <w:szCs w:val="21"/>
-        </w:rPr>
-        <w:t>)  </w:t>
+      <w:r>
+        <w:rPr>
+          <w:rFonts w:ascii="Courier New" w:eastAsia="Times New Roman" w:hAnsi="Courier New" w:cs="Courier New"/>
+          <w:color w:val="000000"/>
+          <w:sz w:val="21"/>
+          <w:szCs w:val="21"/>
+        </w:rPr>
+        <w:t>moves_array.pop()  </w:t>
       </w:r>
       <w:r>
         <w:rPr>
@@ -4950,27 +3924,7 @@
           <w:sz w:val="21"/>
           <w:szCs w:val="21"/>
         </w:rPr>
-        <w:t xml:space="preserve"> score &gt; </w:t>
-      </w:r>
-      <w:proofErr w:type="spellStart"/>
-      <w:r>
-        <w:rPr>
-          <w:rFonts w:ascii="Courier New" w:eastAsia="Times New Roman" w:hAnsi="Courier New" w:cs="Courier New"/>
-          <w:color w:val="000000"/>
-          <w:sz w:val="21"/>
-          <w:szCs w:val="21"/>
-        </w:rPr>
-        <w:t>best_score</w:t>
-      </w:r>
-      <w:proofErr w:type="spellEnd"/>
-      <w:r>
-        <w:rPr>
-          <w:rFonts w:ascii="Courier New" w:eastAsia="Times New Roman" w:hAnsi="Courier New" w:cs="Courier New"/>
-          <w:color w:val="000000"/>
-          <w:sz w:val="21"/>
-          <w:szCs w:val="21"/>
-        </w:rPr>
-        <w:t xml:space="preserve">) </w:t>
+        <w:t xml:space="preserve"> score &gt; best_score) </w:t>
       </w:r>
       <w:r>
         <w:rPr>
@@ -5024,27 +3978,7 @@
           <w:sz w:val="21"/>
           <w:szCs w:val="21"/>
         </w:rPr>
-        <w:t xml:space="preserve"> score &lt; </w:t>
-      </w:r>
-      <w:proofErr w:type="spellStart"/>
-      <w:r>
-        <w:rPr>
-          <w:rFonts w:ascii="Courier New" w:eastAsia="Times New Roman" w:hAnsi="Courier New" w:cs="Courier New"/>
-          <w:color w:val="000000"/>
-          <w:sz w:val="21"/>
-          <w:szCs w:val="21"/>
-        </w:rPr>
-        <w:t>best_score</w:t>
-      </w:r>
-      <w:proofErr w:type="spellEnd"/>
-      <w:r>
-        <w:rPr>
-          <w:rFonts w:ascii="Courier New" w:eastAsia="Times New Roman" w:hAnsi="Courier New" w:cs="Courier New"/>
-          <w:color w:val="000000"/>
-          <w:sz w:val="21"/>
-          <w:szCs w:val="21"/>
-        </w:rPr>
-        <w:t>):</w:t>
+        <w:t xml:space="preserve"> score &lt; best_score):</w:t>
       </w:r>
     </w:p>
     <w:p>
@@ -5061,25 +3995,14 @@
           <w:szCs w:val="21"/>
         </w:rPr>
       </w:pPr>
-      <w:proofErr w:type="spellStart"/>
-      <w:r>
-        <w:rPr>
-          <w:rFonts w:ascii="Courier New" w:eastAsia="Times New Roman" w:hAnsi="Courier New" w:cs="Courier New"/>
-          <w:color w:val="000000"/>
-          <w:sz w:val="21"/>
-          <w:szCs w:val="21"/>
-        </w:rPr>
-        <w:t>best_score</w:t>
-      </w:r>
-      <w:proofErr w:type="spellEnd"/>
-      <w:r>
-        <w:rPr>
-          <w:rFonts w:ascii="Courier New" w:eastAsia="Times New Roman" w:hAnsi="Courier New" w:cs="Courier New"/>
-          <w:color w:val="000000"/>
-          <w:sz w:val="21"/>
-          <w:szCs w:val="21"/>
-        </w:rPr>
-        <w:t xml:space="preserve"> = score</w:t>
+      <w:r>
+        <w:rPr>
+          <w:rFonts w:ascii="Courier New" w:eastAsia="Times New Roman" w:hAnsi="Courier New" w:cs="Courier New"/>
+          <w:color w:val="000000"/>
+          <w:sz w:val="21"/>
+          <w:szCs w:val="21"/>
+        </w:rPr>
+        <w:t>best_score = score</w:t>
       </w:r>
     </w:p>
     <w:p>
@@ -5103,19 +4026,8 @@
           <w:sz w:val="21"/>
           <w:szCs w:val="21"/>
         </w:rPr>
-        <w:t xml:space="preserve">move = </w:t>
-      </w:r>
-      <w:proofErr w:type="spellStart"/>
-      <w:r>
-        <w:rPr>
-          <w:rFonts w:ascii="Courier New" w:eastAsia="Times New Roman" w:hAnsi="Courier New" w:cs="Courier New"/>
-          <w:color w:val="000000"/>
-          <w:sz w:val="21"/>
-          <w:szCs w:val="21"/>
-        </w:rPr>
-        <w:t>i</w:t>
-      </w:r>
-      <w:proofErr w:type="spellEnd"/>
+        <w:t>move = i</w:t>
+      </w:r>
     </w:p>
     <w:p>
       <w:pPr>
@@ -5147,19 +4059,8 @@
           <w:sz w:val="21"/>
           <w:szCs w:val="21"/>
         </w:rPr>
-        <w:t xml:space="preserve"> </w:t>
-      </w:r>
-      <w:proofErr w:type="gramStart"/>
-      <w:r>
-        <w:rPr>
-          <w:rFonts w:ascii="Courier New" w:eastAsia="Times New Roman" w:hAnsi="Courier New" w:cs="Courier New"/>
-          <w:color w:val="000000"/>
-          <w:sz w:val="21"/>
-          <w:szCs w:val="21"/>
-        </w:rPr>
-        <w:t>move</w:t>
-      </w:r>
-      <w:proofErr w:type="gramEnd"/>
+        <w:t xml:space="preserve"> move</w:t>
+      </w:r>
     </w:p>
     <w:p>
       <w:pPr>
@@ -5193,7 +4094,6 @@
         </w:rPr>
         <w:t xml:space="preserve"> </w:t>
       </w:r>
-      <w:proofErr w:type="spellStart"/>
       <w:r>
         <w:rPr>
           <w:rFonts w:ascii="Courier New" w:eastAsia="Times New Roman" w:hAnsi="Courier New" w:cs="Courier New"/>
@@ -5201,37 +4101,16 @@
           <w:sz w:val="21"/>
           <w:szCs w:val="21"/>
         </w:rPr>
-        <w:t>human_</w:t>
-      </w:r>
-      <w:proofErr w:type="gramStart"/>
-      <w:r>
-        <w:rPr>
-          <w:rFonts w:ascii="Courier New" w:eastAsia="Times New Roman" w:hAnsi="Courier New" w:cs="Courier New"/>
-          <w:color w:val="795E26"/>
-          <w:sz w:val="21"/>
-          <w:szCs w:val="21"/>
-        </w:rPr>
-        <w:t>hint</w:t>
-      </w:r>
-      <w:proofErr w:type="spellEnd"/>
-      <w:r>
-        <w:rPr>
-          <w:rFonts w:ascii="Courier New" w:eastAsia="Times New Roman" w:hAnsi="Courier New" w:cs="Courier New"/>
-          <w:color w:val="000000"/>
-          <w:sz w:val="21"/>
-          <w:szCs w:val="21"/>
-        </w:rPr>
-        <w:t>(</w:t>
-      </w:r>
-      <w:proofErr w:type="gramEnd"/>
-      <w:r>
-        <w:rPr>
-          <w:rFonts w:ascii="Courier New" w:eastAsia="Times New Roman" w:hAnsi="Courier New" w:cs="Courier New"/>
-          <w:color w:val="000000"/>
-          <w:sz w:val="21"/>
-          <w:szCs w:val="21"/>
-        </w:rPr>
-        <w:t>):</w:t>
+        <w:t>human_hint</w:t>
+      </w:r>
+      <w:r>
+        <w:rPr>
+          <w:rFonts w:ascii="Courier New" w:eastAsia="Times New Roman" w:hAnsi="Courier New" w:cs="Courier New"/>
+          <w:color w:val="000000"/>
+          <w:sz w:val="21"/>
+          <w:szCs w:val="21"/>
+        </w:rPr>
+        <w:t>():</w:t>
       </w:r>
     </w:p>
     <w:p>
@@ -5255,27 +4134,7 @@
           <w:sz w:val="21"/>
           <w:szCs w:val="21"/>
         </w:rPr>
-        <w:t xml:space="preserve">move = </w:t>
-      </w:r>
-      <w:proofErr w:type="spellStart"/>
-      <w:r>
-        <w:rPr>
-          <w:rFonts w:ascii="Courier New" w:eastAsia="Times New Roman" w:hAnsi="Courier New" w:cs="Courier New"/>
-          <w:color w:val="000000"/>
-          <w:sz w:val="21"/>
-          <w:szCs w:val="21"/>
-        </w:rPr>
-        <w:t>best_move</w:t>
-      </w:r>
-      <w:proofErr w:type="spellEnd"/>
-      <w:r>
-        <w:rPr>
-          <w:rFonts w:ascii="Courier New" w:eastAsia="Times New Roman" w:hAnsi="Courier New" w:cs="Courier New"/>
-          <w:color w:val="000000"/>
-          <w:sz w:val="21"/>
-          <w:szCs w:val="21"/>
-        </w:rPr>
-        <w:t>(</w:t>
+        <w:t>move = best_move(</w:t>
       </w:r>
       <w:r>
         <w:rPr>
@@ -5310,7 +4169,6 @@
           <w:szCs w:val="21"/>
         </w:rPr>
       </w:pPr>
-      <w:proofErr w:type="gramStart"/>
       <w:r>
         <w:rPr>
           <w:rFonts w:ascii="Courier New" w:eastAsia="Times New Roman" w:hAnsi="Courier New" w:cs="Courier New"/>
@@ -5329,8 +4187,6 @@
         </w:rPr>
         <w:t>(</w:t>
       </w:r>
-      <w:proofErr w:type="spellStart"/>
-      <w:proofErr w:type="gramEnd"/>
       <w:r>
         <w:rPr>
           <w:rFonts w:ascii="Courier New" w:eastAsia="Times New Roman" w:hAnsi="Courier New" w:cs="Courier New"/>
@@ -5347,17 +4203,7 @@
           <w:sz w:val="21"/>
           <w:szCs w:val="21"/>
         </w:rPr>
-        <w:t>"Hint</w:t>
-      </w:r>
-      <w:proofErr w:type="spellEnd"/>
-      <w:r>
-        <w:rPr>
-          <w:rFonts w:ascii="Courier New" w:eastAsia="Times New Roman" w:hAnsi="Courier New" w:cs="Courier New"/>
-          <w:color w:val="A31515"/>
-          <w:sz w:val="21"/>
-          <w:szCs w:val="21"/>
-        </w:rPr>
-        <w:t xml:space="preserve">: The best move for you is at position </w:t>
+        <w:t xml:space="preserve">"Hint: The best move for you is at position </w:t>
       </w:r>
       <w:r>
         <w:rPr>
@@ -5419,7 +4265,6 @@
         </w:rPr>
         <w:t xml:space="preserve"> </w:t>
       </w:r>
-      <w:proofErr w:type="spellStart"/>
       <w:r>
         <w:rPr>
           <w:rFonts w:ascii="Courier New" w:eastAsia="Times New Roman" w:hAnsi="Courier New" w:cs="Courier New"/>
@@ -5427,37 +4272,16 @@
           <w:sz w:val="21"/>
           <w:szCs w:val="21"/>
         </w:rPr>
-        <w:t>human_</w:t>
-      </w:r>
-      <w:proofErr w:type="gramStart"/>
-      <w:r>
-        <w:rPr>
-          <w:rFonts w:ascii="Courier New" w:eastAsia="Times New Roman" w:hAnsi="Courier New" w:cs="Courier New"/>
-          <w:color w:val="795E26"/>
-          <w:sz w:val="21"/>
-          <w:szCs w:val="21"/>
-        </w:rPr>
-        <w:t>move</w:t>
-      </w:r>
-      <w:proofErr w:type="spellEnd"/>
-      <w:r>
-        <w:rPr>
-          <w:rFonts w:ascii="Courier New" w:eastAsia="Times New Roman" w:hAnsi="Courier New" w:cs="Courier New"/>
-          <w:color w:val="000000"/>
-          <w:sz w:val="21"/>
-          <w:szCs w:val="21"/>
-        </w:rPr>
-        <w:t>(</w:t>
-      </w:r>
-      <w:proofErr w:type="gramEnd"/>
-      <w:r>
-        <w:rPr>
-          <w:rFonts w:ascii="Courier New" w:eastAsia="Times New Roman" w:hAnsi="Courier New" w:cs="Courier New"/>
-          <w:color w:val="000000"/>
-          <w:sz w:val="21"/>
-          <w:szCs w:val="21"/>
-        </w:rPr>
-        <w:t>):</w:t>
+        <w:t>human_move</w:t>
+      </w:r>
+      <w:r>
+        <w:rPr>
+          <w:rFonts w:ascii="Courier New" w:eastAsia="Times New Roman" w:hAnsi="Courier New" w:cs="Courier New"/>
+          <w:color w:val="000000"/>
+          <w:sz w:val="21"/>
+          <w:szCs w:val="21"/>
+        </w:rPr>
+        <w:t>():</w:t>
       </w:r>
     </w:p>
     <w:p>
@@ -5474,45 +4298,14 @@
           <w:szCs w:val="21"/>
         </w:rPr>
       </w:pPr>
-      <w:proofErr w:type="spellStart"/>
-      <w:r>
-        <w:rPr>
-          <w:rFonts w:ascii="Courier New" w:eastAsia="Times New Roman" w:hAnsi="Courier New" w:cs="Courier New"/>
-          <w:color w:val="000000"/>
-          <w:sz w:val="21"/>
-          <w:szCs w:val="21"/>
-        </w:rPr>
-        <w:t>human_</w:t>
-      </w:r>
-      <w:proofErr w:type="gramStart"/>
-      <w:r>
-        <w:rPr>
-          <w:rFonts w:ascii="Courier New" w:eastAsia="Times New Roman" w:hAnsi="Courier New" w:cs="Courier New"/>
-          <w:color w:val="000000"/>
-          <w:sz w:val="21"/>
-          <w:szCs w:val="21"/>
-        </w:rPr>
-        <w:t>hint</w:t>
-      </w:r>
-      <w:proofErr w:type="spellEnd"/>
-      <w:r>
-        <w:rPr>
-          <w:rFonts w:ascii="Courier New" w:eastAsia="Times New Roman" w:hAnsi="Courier New" w:cs="Courier New"/>
-          <w:color w:val="000000"/>
-          <w:sz w:val="21"/>
-          <w:szCs w:val="21"/>
-        </w:rPr>
-        <w:t>(</w:t>
-      </w:r>
-      <w:proofErr w:type="gramEnd"/>
-      <w:r>
-        <w:rPr>
-          <w:rFonts w:ascii="Courier New" w:eastAsia="Times New Roman" w:hAnsi="Courier New" w:cs="Courier New"/>
-          <w:color w:val="000000"/>
-          <w:sz w:val="21"/>
-          <w:szCs w:val="21"/>
-        </w:rPr>
-        <w:t>)  </w:t>
+      <w:r>
+        <w:rPr>
+          <w:rFonts w:ascii="Courier New" w:eastAsia="Times New Roman" w:hAnsi="Courier New" w:cs="Courier New"/>
+          <w:color w:val="000000"/>
+          <w:sz w:val="21"/>
+          <w:szCs w:val="21"/>
+        </w:rPr>
+        <w:t>human_hint()  </w:t>
       </w:r>
       <w:r>
         <w:rPr>
@@ -5623,47 +4416,7 @@
           <w:sz w:val="21"/>
           <w:szCs w:val="21"/>
         </w:rPr>
-        <w:t xml:space="preserve"> </w:t>
-      </w:r>
-      <w:proofErr w:type="spellStart"/>
-      <w:r>
-        <w:rPr>
-          <w:rFonts w:ascii="Courier New" w:eastAsia="Times New Roman" w:hAnsi="Courier New" w:cs="Courier New"/>
-          <w:color w:val="000000"/>
-          <w:sz w:val="21"/>
-          <w:szCs w:val="21"/>
-        </w:rPr>
-        <w:t>available_</w:t>
-      </w:r>
-      <w:proofErr w:type="gramStart"/>
-      <w:r>
-        <w:rPr>
-          <w:rFonts w:ascii="Courier New" w:eastAsia="Times New Roman" w:hAnsi="Courier New" w:cs="Courier New"/>
-          <w:color w:val="000000"/>
-          <w:sz w:val="21"/>
-          <w:szCs w:val="21"/>
-        </w:rPr>
-        <w:t>moves</w:t>
-      </w:r>
-      <w:proofErr w:type="spellEnd"/>
-      <w:r>
-        <w:rPr>
-          <w:rFonts w:ascii="Courier New" w:eastAsia="Times New Roman" w:hAnsi="Courier New" w:cs="Courier New"/>
-          <w:color w:val="000000"/>
-          <w:sz w:val="21"/>
-          <w:szCs w:val="21"/>
-        </w:rPr>
-        <w:t>(</w:t>
-      </w:r>
-      <w:proofErr w:type="gramEnd"/>
-      <w:r>
-        <w:rPr>
-          <w:rFonts w:ascii="Courier New" w:eastAsia="Times New Roman" w:hAnsi="Courier New" w:cs="Courier New"/>
-          <w:color w:val="000000"/>
-          <w:sz w:val="21"/>
-          <w:szCs w:val="21"/>
-        </w:rPr>
-        <w:t>):</w:t>
+        <w:t xml:space="preserve"> available_moves():</w:t>
       </w:r>
     </w:p>
     <w:p>
@@ -5722,7 +4475,6 @@
         </w:rPr>
         <w:t xml:space="preserve">move = </w:t>
       </w:r>
-      <w:proofErr w:type="gramStart"/>
       <w:r>
         <w:rPr>
           <w:rFonts w:ascii="Courier New" w:eastAsia="Times New Roman" w:hAnsi="Courier New" w:cs="Courier New"/>
@@ -5741,7 +4493,6 @@
         </w:rPr>
         <w:t>(</w:t>
       </w:r>
-      <w:proofErr w:type="gramEnd"/>
       <w:r>
         <w:rPr>
           <w:rFonts w:ascii="Courier New" w:eastAsia="Times New Roman" w:hAnsi="Courier New" w:cs="Courier New"/>
@@ -5845,47 +4596,7 @@
           <w:sz w:val="21"/>
           <w:szCs w:val="21"/>
         </w:rPr>
-        <w:t xml:space="preserve"> </w:t>
-      </w:r>
-      <w:proofErr w:type="spellStart"/>
-      <w:r>
-        <w:rPr>
-          <w:rFonts w:ascii="Courier New" w:eastAsia="Times New Roman" w:hAnsi="Courier New" w:cs="Courier New"/>
-          <w:color w:val="000000"/>
-          <w:sz w:val="21"/>
-          <w:szCs w:val="21"/>
-        </w:rPr>
-        <w:t>available_</w:t>
-      </w:r>
-      <w:proofErr w:type="gramStart"/>
-      <w:r>
-        <w:rPr>
-          <w:rFonts w:ascii="Courier New" w:eastAsia="Times New Roman" w:hAnsi="Courier New" w:cs="Courier New"/>
-          <w:color w:val="000000"/>
-          <w:sz w:val="21"/>
-          <w:szCs w:val="21"/>
-        </w:rPr>
-        <w:t>moves</w:t>
-      </w:r>
-      <w:proofErr w:type="spellEnd"/>
-      <w:r>
-        <w:rPr>
-          <w:rFonts w:ascii="Courier New" w:eastAsia="Times New Roman" w:hAnsi="Courier New" w:cs="Courier New"/>
-          <w:color w:val="000000"/>
-          <w:sz w:val="21"/>
-          <w:szCs w:val="21"/>
-        </w:rPr>
-        <w:t>(</w:t>
-      </w:r>
-      <w:proofErr w:type="gramEnd"/>
-      <w:r>
-        <w:rPr>
-          <w:rFonts w:ascii="Courier New" w:eastAsia="Times New Roman" w:hAnsi="Courier New" w:cs="Courier New"/>
-          <w:color w:val="000000"/>
-          <w:sz w:val="21"/>
-          <w:szCs w:val="21"/>
-        </w:rPr>
-        <w:t>):</w:t>
+        <w:t xml:space="preserve"> available_moves():</w:t>
       </w:r>
     </w:p>
     <w:p>
@@ -5902,7 +4613,6 @@
           <w:szCs w:val="21"/>
         </w:rPr>
       </w:pPr>
-      <w:proofErr w:type="gramStart"/>
       <w:r>
         <w:rPr>
           <w:rFonts w:ascii="Courier New" w:eastAsia="Times New Roman" w:hAnsi="Courier New" w:cs="Courier New"/>
@@ -5921,7 +4631,6 @@
         </w:rPr>
         <w:t>(</w:t>
       </w:r>
-      <w:proofErr w:type="gramEnd"/>
       <w:r>
         <w:rPr>
           <w:rFonts w:ascii="Courier New" w:eastAsia="Times New Roman" w:hAnsi="Courier New" w:cs="Courier New"/>
@@ -5971,27 +4680,7 @@
           <w:sz w:val="21"/>
           <w:szCs w:val="21"/>
         </w:rPr>
-        <w:t xml:space="preserve"> </w:t>
-      </w:r>
-      <w:proofErr w:type="spellStart"/>
-      <w:r>
-        <w:rPr>
-          <w:rFonts w:ascii="Courier New" w:eastAsia="Times New Roman" w:hAnsi="Courier New" w:cs="Courier New"/>
-          <w:color w:val="000000"/>
-          <w:sz w:val="21"/>
-          <w:szCs w:val="21"/>
-        </w:rPr>
-        <w:t>ValueError</w:t>
-      </w:r>
-      <w:proofErr w:type="spellEnd"/>
-      <w:r>
-        <w:rPr>
-          <w:rFonts w:ascii="Courier New" w:eastAsia="Times New Roman" w:hAnsi="Courier New" w:cs="Courier New"/>
-          <w:color w:val="000000"/>
-          <w:sz w:val="21"/>
-          <w:szCs w:val="21"/>
-        </w:rPr>
-        <w:t>:</w:t>
+        <w:t xml:space="preserve"> ValueError:</w:t>
       </w:r>
     </w:p>
     <w:p>
@@ -6008,7 +4697,6 @@
           <w:szCs w:val="21"/>
         </w:rPr>
       </w:pPr>
-      <w:proofErr w:type="gramStart"/>
       <w:r>
         <w:rPr>
           <w:rFonts w:ascii="Courier New" w:eastAsia="Times New Roman" w:hAnsi="Courier New" w:cs="Courier New"/>
@@ -6027,7 +4715,6 @@
         </w:rPr>
         <w:t>(</w:t>
       </w:r>
-      <w:proofErr w:type="gramEnd"/>
       <w:r>
         <w:rPr>
           <w:rFonts w:ascii="Courier New" w:eastAsia="Times New Roman" w:hAnsi="Courier New" w:cs="Courier New"/>
@@ -6061,45 +4748,14 @@
           <w:szCs w:val="21"/>
         </w:rPr>
       </w:pPr>
-      <w:proofErr w:type="spellStart"/>
-      <w:r>
-        <w:rPr>
-          <w:rFonts w:ascii="Courier New" w:eastAsia="Times New Roman" w:hAnsi="Courier New" w:cs="Courier New"/>
-          <w:color w:val="000000"/>
-          <w:sz w:val="21"/>
-          <w:szCs w:val="21"/>
-        </w:rPr>
-        <w:t>make_</w:t>
-      </w:r>
-      <w:proofErr w:type="gramStart"/>
-      <w:r>
-        <w:rPr>
-          <w:rFonts w:ascii="Courier New" w:eastAsia="Times New Roman" w:hAnsi="Courier New" w:cs="Courier New"/>
-          <w:color w:val="000000"/>
-          <w:sz w:val="21"/>
-          <w:szCs w:val="21"/>
-        </w:rPr>
-        <w:t>move</w:t>
-      </w:r>
-      <w:proofErr w:type="spellEnd"/>
-      <w:r>
-        <w:rPr>
-          <w:rFonts w:ascii="Courier New" w:eastAsia="Times New Roman" w:hAnsi="Courier New" w:cs="Courier New"/>
-          <w:color w:val="000000"/>
-          <w:sz w:val="21"/>
-          <w:szCs w:val="21"/>
-        </w:rPr>
-        <w:t>(</w:t>
-      </w:r>
-      <w:proofErr w:type="gramEnd"/>
-      <w:r>
-        <w:rPr>
-          <w:rFonts w:ascii="Courier New" w:eastAsia="Times New Roman" w:hAnsi="Courier New" w:cs="Courier New"/>
-          <w:color w:val="000000"/>
-          <w:sz w:val="21"/>
-          <w:szCs w:val="21"/>
-        </w:rPr>
-        <w:t xml:space="preserve">move, </w:t>
+      <w:r>
+        <w:rPr>
+          <w:rFonts w:ascii="Courier New" w:eastAsia="Times New Roman" w:hAnsi="Courier New" w:cs="Courier New"/>
+          <w:color w:val="000000"/>
+          <w:sz w:val="21"/>
+          <w:szCs w:val="21"/>
+        </w:rPr>
+        <w:t xml:space="preserve">make_move(move, </w:t>
       </w:r>
       <w:r>
         <w:rPr>
@@ -6152,7 +4808,6 @@
         </w:rPr>
         <w:t xml:space="preserve"> </w:t>
       </w:r>
-      <w:proofErr w:type="spellStart"/>
       <w:r>
         <w:rPr>
           <w:rFonts w:ascii="Courier New" w:eastAsia="Times New Roman" w:hAnsi="Courier New" w:cs="Courier New"/>
@@ -6160,37 +4815,16 @@
           <w:sz w:val="21"/>
           <w:szCs w:val="21"/>
         </w:rPr>
-        <w:t>is_</w:t>
-      </w:r>
-      <w:proofErr w:type="gramStart"/>
-      <w:r>
-        <w:rPr>
-          <w:rFonts w:ascii="Courier New" w:eastAsia="Times New Roman" w:hAnsi="Courier New" w:cs="Courier New"/>
-          <w:color w:val="795E26"/>
-          <w:sz w:val="21"/>
-          <w:szCs w:val="21"/>
-        </w:rPr>
-        <w:t>draw</w:t>
-      </w:r>
-      <w:proofErr w:type="spellEnd"/>
-      <w:r>
-        <w:rPr>
-          <w:rFonts w:ascii="Courier New" w:eastAsia="Times New Roman" w:hAnsi="Courier New" w:cs="Courier New"/>
-          <w:color w:val="000000"/>
-          <w:sz w:val="21"/>
-          <w:szCs w:val="21"/>
-        </w:rPr>
-        <w:t>(</w:t>
-      </w:r>
-      <w:proofErr w:type="gramEnd"/>
-      <w:r>
-        <w:rPr>
-          <w:rFonts w:ascii="Courier New" w:eastAsia="Times New Roman" w:hAnsi="Courier New" w:cs="Courier New"/>
-          <w:color w:val="000000"/>
-          <w:sz w:val="21"/>
-          <w:szCs w:val="21"/>
-        </w:rPr>
-        <w:t>):</w:t>
+        <w:t>is_draw</w:t>
+      </w:r>
+      <w:r>
+        <w:rPr>
+          <w:rFonts w:ascii="Courier New" w:eastAsia="Times New Roman" w:hAnsi="Courier New" w:cs="Courier New"/>
+          <w:color w:val="000000"/>
+          <w:sz w:val="21"/>
+          <w:szCs w:val="21"/>
+        </w:rPr>
+        <w:t>():</w:t>
       </w:r>
     </w:p>
     <w:p>
@@ -6225,7 +4859,6 @@
         </w:rPr>
         <w:t xml:space="preserve"> </w:t>
       </w:r>
-      <w:proofErr w:type="spellStart"/>
       <w:r>
         <w:rPr>
           <w:rFonts w:ascii="Courier New" w:eastAsia="Times New Roman" w:hAnsi="Courier New" w:cs="Courier New"/>
@@ -6235,55 +4868,14 @@
         </w:rPr>
         <w:t>len</w:t>
       </w:r>
-      <w:proofErr w:type="spellEnd"/>
-      <w:r>
-        <w:rPr>
-          <w:rFonts w:ascii="Courier New" w:eastAsia="Times New Roman" w:hAnsi="Courier New" w:cs="Courier New"/>
-          <w:color w:val="000000"/>
-          <w:sz w:val="21"/>
-          <w:szCs w:val="21"/>
-        </w:rPr>
-        <w:t>(</w:t>
-      </w:r>
-      <w:proofErr w:type="spellStart"/>
-      <w:r>
-        <w:rPr>
-          <w:rFonts w:ascii="Courier New" w:eastAsia="Times New Roman" w:hAnsi="Courier New" w:cs="Courier New"/>
-          <w:color w:val="000000"/>
-          <w:sz w:val="21"/>
-          <w:szCs w:val="21"/>
-        </w:rPr>
-        <w:t>available_</w:t>
-      </w:r>
-      <w:proofErr w:type="gramStart"/>
-      <w:r>
-        <w:rPr>
-          <w:rFonts w:ascii="Courier New" w:eastAsia="Times New Roman" w:hAnsi="Courier New" w:cs="Courier New"/>
-          <w:color w:val="000000"/>
-          <w:sz w:val="21"/>
-          <w:szCs w:val="21"/>
-        </w:rPr>
-        <w:t>moves</w:t>
-      </w:r>
-      <w:proofErr w:type="spellEnd"/>
-      <w:r>
-        <w:rPr>
-          <w:rFonts w:ascii="Courier New" w:eastAsia="Times New Roman" w:hAnsi="Courier New" w:cs="Courier New"/>
-          <w:color w:val="000000"/>
-          <w:sz w:val="21"/>
-          <w:szCs w:val="21"/>
-        </w:rPr>
-        <w:t>(</w:t>
-      </w:r>
-      <w:proofErr w:type="gramEnd"/>
-      <w:r>
-        <w:rPr>
-          <w:rFonts w:ascii="Courier New" w:eastAsia="Times New Roman" w:hAnsi="Courier New" w:cs="Courier New"/>
-          <w:color w:val="000000"/>
-          <w:sz w:val="21"/>
-          <w:szCs w:val="21"/>
-        </w:rPr>
-        <w:t xml:space="preserve">)) == </w:t>
+      <w:r>
+        <w:rPr>
+          <w:rFonts w:ascii="Courier New" w:eastAsia="Times New Roman" w:hAnsi="Courier New" w:cs="Courier New"/>
+          <w:color w:val="000000"/>
+          <w:sz w:val="21"/>
+          <w:szCs w:val="21"/>
+        </w:rPr>
+        <w:t xml:space="preserve">(available_moves()) == </w:t>
       </w:r>
       <w:r>
         <w:rPr>
@@ -6337,46 +4929,44 @@
           <w:sz w:val="21"/>
           <w:szCs w:val="21"/>
         </w:rPr>
+        <w:t xml:space="preserve"> is_winner(</w:t>
+      </w:r>
+      <w:r>
+        <w:rPr>
+          <w:rFonts w:ascii="Courier New" w:eastAsia="Times New Roman" w:hAnsi="Courier New" w:cs="Courier New"/>
+          <w:color w:val="A31515"/>
+          <w:sz w:val="21"/>
+          <w:szCs w:val="21"/>
+        </w:rPr>
+        <w:t>'X'</w:t>
+      </w:r>
+      <w:r>
+        <w:rPr>
+          <w:rFonts w:ascii="Courier New" w:eastAsia="Times New Roman" w:hAnsi="Courier New" w:cs="Courier New"/>
+          <w:color w:val="000000"/>
+          <w:sz w:val="21"/>
+          <w:szCs w:val="21"/>
+        </w:rPr>
+        <w:t xml:space="preserve">) </w:t>
+      </w:r>
+      <w:r>
+        <w:rPr>
+          <w:rFonts w:ascii="Courier New" w:eastAsia="Times New Roman" w:hAnsi="Courier New" w:cs="Courier New"/>
+          <w:color w:val="0000FF"/>
+          <w:sz w:val="21"/>
+          <w:szCs w:val="21"/>
+        </w:rPr>
+        <w:t>and</w:t>
+      </w:r>
+      <w:r>
+        <w:rPr>
+          <w:rFonts w:ascii="Courier New" w:eastAsia="Times New Roman" w:hAnsi="Courier New" w:cs="Courier New"/>
+          <w:color w:val="000000"/>
+          <w:sz w:val="21"/>
+          <w:szCs w:val="21"/>
+        </w:rPr>
         <w:t xml:space="preserve"> </w:t>
       </w:r>
-      <w:proofErr w:type="spellStart"/>
-      <w:r>
-        <w:rPr>
-          <w:rFonts w:ascii="Courier New" w:eastAsia="Times New Roman" w:hAnsi="Courier New" w:cs="Courier New"/>
-          <w:color w:val="000000"/>
-          <w:sz w:val="21"/>
-          <w:szCs w:val="21"/>
-        </w:rPr>
-        <w:t>is_winner</w:t>
-      </w:r>
-      <w:proofErr w:type="spellEnd"/>
-      <w:r>
-        <w:rPr>
-          <w:rFonts w:ascii="Courier New" w:eastAsia="Times New Roman" w:hAnsi="Courier New" w:cs="Courier New"/>
-          <w:color w:val="000000"/>
-          <w:sz w:val="21"/>
-          <w:szCs w:val="21"/>
-        </w:rPr>
-        <w:t>(</w:t>
-      </w:r>
-      <w:r>
-        <w:rPr>
-          <w:rFonts w:ascii="Courier New" w:eastAsia="Times New Roman" w:hAnsi="Courier New" w:cs="Courier New"/>
-          <w:color w:val="A31515"/>
-          <w:sz w:val="21"/>
-          <w:szCs w:val="21"/>
-        </w:rPr>
-        <w:t>'X'</w:t>
-      </w:r>
-      <w:r>
-        <w:rPr>
-          <w:rFonts w:ascii="Courier New" w:eastAsia="Times New Roman" w:hAnsi="Courier New" w:cs="Courier New"/>
-          <w:color w:val="000000"/>
-          <w:sz w:val="21"/>
-          <w:szCs w:val="21"/>
-        </w:rPr>
-        <w:t xml:space="preserve">) </w:t>
-      </w:r>
       <w:r>
         <w:rPr>
           <w:rFonts w:ascii="Courier New" w:eastAsia="Times New Roman" w:hAnsi="Courier New" w:cs="Courier New"/>
@@ -6384,24 +4974,6 @@
           <w:sz w:val="21"/>
           <w:szCs w:val="21"/>
         </w:rPr>
-        <w:t>and</w:t>
-      </w:r>
-      <w:r>
-        <w:rPr>
-          <w:rFonts w:ascii="Courier New" w:eastAsia="Times New Roman" w:hAnsi="Courier New" w:cs="Courier New"/>
-          <w:color w:val="000000"/>
-          <w:sz w:val="21"/>
-          <w:szCs w:val="21"/>
-        </w:rPr>
-        <w:t xml:space="preserve"> </w:t>
-      </w:r>
-      <w:r>
-        <w:rPr>
-          <w:rFonts w:ascii="Courier New" w:eastAsia="Times New Roman" w:hAnsi="Courier New" w:cs="Courier New"/>
-          <w:color w:val="0000FF"/>
-          <w:sz w:val="21"/>
-          <w:szCs w:val="21"/>
-        </w:rPr>
         <w:t>not</w:t>
       </w:r>
       <w:r>
@@ -6411,27 +4983,7 @@
           <w:sz w:val="21"/>
           <w:szCs w:val="21"/>
         </w:rPr>
-        <w:t xml:space="preserve"> </w:t>
-      </w:r>
-      <w:proofErr w:type="spellStart"/>
-      <w:r>
-        <w:rPr>
-          <w:rFonts w:ascii="Courier New" w:eastAsia="Times New Roman" w:hAnsi="Courier New" w:cs="Courier New"/>
-          <w:color w:val="000000"/>
-          <w:sz w:val="21"/>
-          <w:szCs w:val="21"/>
-        </w:rPr>
-        <w:t>is_winner</w:t>
-      </w:r>
-      <w:proofErr w:type="spellEnd"/>
-      <w:r>
-        <w:rPr>
-          <w:rFonts w:ascii="Courier New" w:eastAsia="Times New Roman" w:hAnsi="Courier New" w:cs="Courier New"/>
-          <w:color w:val="000000"/>
-          <w:sz w:val="21"/>
-          <w:szCs w:val="21"/>
-        </w:rPr>
-        <w:t>(</w:t>
+        <w:t xml:space="preserve"> is_winner(</w:t>
       </w:r>
       <w:r>
         <w:rPr>
@@ -6484,7 +5036,6 @@
         </w:rPr>
         <w:t xml:space="preserve"> </w:t>
       </w:r>
-      <w:proofErr w:type="spellStart"/>
       <w:r>
         <w:rPr>
           <w:rFonts w:ascii="Courier New" w:eastAsia="Times New Roman" w:hAnsi="Courier New" w:cs="Courier New"/>
@@ -6492,37 +5043,16 @@
           <w:sz w:val="21"/>
           <w:szCs w:val="21"/>
         </w:rPr>
-        <w:t>play_</w:t>
-      </w:r>
-      <w:proofErr w:type="gramStart"/>
-      <w:r>
-        <w:rPr>
-          <w:rFonts w:ascii="Courier New" w:eastAsia="Times New Roman" w:hAnsi="Courier New" w:cs="Courier New"/>
-          <w:color w:val="795E26"/>
-          <w:sz w:val="21"/>
-          <w:szCs w:val="21"/>
-        </w:rPr>
-        <w:t>game</w:t>
-      </w:r>
-      <w:proofErr w:type="spellEnd"/>
-      <w:r>
-        <w:rPr>
-          <w:rFonts w:ascii="Courier New" w:eastAsia="Times New Roman" w:hAnsi="Courier New" w:cs="Courier New"/>
-          <w:color w:val="000000"/>
-          <w:sz w:val="21"/>
-          <w:szCs w:val="21"/>
-        </w:rPr>
-        <w:t>(</w:t>
-      </w:r>
-      <w:proofErr w:type="gramEnd"/>
-      <w:r>
-        <w:rPr>
-          <w:rFonts w:ascii="Courier New" w:eastAsia="Times New Roman" w:hAnsi="Courier New" w:cs="Courier New"/>
-          <w:color w:val="000000"/>
-          <w:sz w:val="21"/>
-          <w:szCs w:val="21"/>
-        </w:rPr>
-        <w:t>):</w:t>
+        <w:t>play_game</w:t>
+      </w:r>
+      <w:r>
+        <w:rPr>
+          <w:rFonts w:ascii="Courier New" w:eastAsia="Times New Roman" w:hAnsi="Courier New" w:cs="Courier New"/>
+          <w:color w:val="000000"/>
+          <w:sz w:val="21"/>
+          <w:szCs w:val="21"/>
+        </w:rPr>
+        <w:t>():</w:t>
       </w:r>
     </w:p>
     <w:p>
@@ -6539,25 +5069,14 @@
           <w:szCs w:val="21"/>
         </w:rPr>
       </w:pPr>
-      <w:proofErr w:type="spellStart"/>
-      <w:r>
-        <w:rPr>
-          <w:rFonts w:ascii="Courier New" w:eastAsia="Times New Roman" w:hAnsi="Courier New" w:cs="Courier New"/>
-          <w:color w:val="000000"/>
-          <w:sz w:val="21"/>
-          <w:szCs w:val="21"/>
-        </w:rPr>
-        <w:t>current_player</w:t>
-      </w:r>
-      <w:proofErr w:type="spellEnd"/>
-      <w:r>
-        <w:rPr>
-          <w:rFonts w:ascii="Courier New" w:eastAsia="Times New Roman" w:hAnsi="Courier New" w:cs="Courier New"/>
-          <w:color w:val="000000"/>
-          <w:sz w:val="21"/>
-          <w:szCs w:val="21"/>
-        </w:rPr>
-        <w:t xml:space="preserve"> = </w:t>
+      <w:r>
+        <w:rPr>
+          <w:rFonts w:ascii="Courier New" w:eastAsia="Times New Roman" w:hAnsi="Courier New" w:cs="Courier New"/>
+          <w:color w:val="000000"/>
+          <w:sz w:val="21"/>
+          <w:szCs w:val="21"/>
+        </w:rPr>
+        <w:t xml:space="preserve">current_player = </w:t>
       </w:r>
       <w:r>
         <w:rPr>
@@ -6566,17 +5085,7 @@
           <w:sz w:val="21"/>
           <w:szCs w:val="21"/>
         </w:rPr>
-        <w:t>'O</w:t>
-      </w:r>
-      <w:proofErr w:type="gramStart"/>
-      <w:r>
-        <w:rPr>
-          <w:rFonts w:ascii="Courier New" w:eastAsia="Times New Roman" w:hAnsi="Courier New" w:cs="Courier New"/>
-          <w:color w:val="A31515"/>
-          <w:sz w:val="21"/>
-          <w:szCs w:val="21"/>
-        </w:rPr>
-        <w:t>'</w:t>
+        <w:t>'O'</w:t>
       </w:r>
       <w:r>
         <w:rPr>
@@ -6594,17 +5103,7 @@
           <w:sz w:val="21"/>
           <w:szCs w:val="21"/>
         </w:rPr>
-        <w:t>#</w:t>
-      </w:r>
-      <w:proofErr w:type="gramEnd"/>
-      <w:r>
-        <w:rPr>
-          <w:rFonts w:ascii="Courier New" w:eastAsia="Times New Roman" w:hAnsi="Courier New" w:cs="Courier New"/>
-          <w:color w:val="008000"/>
-          <w:sz w:val="21"/>
-          <w:szCs w:val="21"/>
-        </w:rPr>
-        <w:t xml:space="preserve"> Human goes first</w:t>
+        <w:t># Human goes first</w:t>
       </w:r>
     </w:p>
     <w:p>
@@ -6655,27 +5154,61 @@
           <w:sz w:val="21"/>
           <w:szCs w:val="21"/>
         </w:rPr>
+        <w:t xml:space="preserve"> is_winner(</w:t>
+      </w:r>
+      <w:r>
+        <w:rPr>
+          <w:rFonts w:ascii="Courier New" w:eastAsia="Times New Roman" w:hAnsi="Courier New" w:cs="Courier New"/>
+          <w:color w:val="A31515"/>
+          <w:sz w:val="21"/>
+          <w:szCs w:val="21"/>
+        </w:rPr>
+        <w:t>'X'</w:t>
+      </w:r>
+      <w:r>
+        <w:rPr>
+          <w:rFonts w:ascii="Courier New" w:eastAsia="Times New Roman" w:hAnsi="Courier New" w:cs="Courier New"/>
+          <w:color w:val="000000"/>
+          <w:sz w:val="21"/>
+          <w:szCs w:val="21"/>
+        </w:rPr>
+        <w:t xml:space="preserve">) </w:t>
+      </w:r>
+      <w:r>
+        <w:rPr>
+          <w:rFonts w:ascii="Courier New" w:eastAsia="Times New Roman" w:hAnsi="Courier New" w:cs="Courier New"/>
+          <w:color w:val="0000FF"/>
+          <w:sz w:val="21"/>
+          <w:szCs w:val="21"/>
+        </w:rPr>
+        <w:t>and</w:t>
+      </w:r>
+      <w:r>
+        <w:rPr>
+          <w:rFonts w:ascii="Courier New" w:eastAsia="Times New Roman" w:hAnsi="Courier New" w:cs="Courier New"/>
+          <w:color w:val="000000"/>
+          <w:sz w:val="21"/>
+          <w:szCs w:val="21"/>
+        </w:rPr>
         <w:t xml:space="preserve"> </w:t>
       </w:r>
-      <w:proofErr w:type="spellStart"/>
-      <w:r>
-        <w:rPr>
-          <w:rFonts w:ascii="Courier New" w:eastAsia="Times New Roman" w:hAnsi="Courier New" w:cs="Courier New"/>
-          <w:color w:val="000000"/>
-          <w:sz w:val="21"/>
-          <w:szCs w:val="21"/>
-        </w:rPr>
-        <w:t>is_winner</w:t>
-      </w:r>
-      <w:proofErr w:type="spellEnd"/>
-      <w:r>
-        <w:rPr>
-          <w:rFonts w:ascii="Courier New" w:eastAsia="Times New Roman" w:hAnsi="Courier New" w:cs="Courier New"/>
-          <w:color w:val="000000"/>
-          <w:sz w:val="21"/>
-          <w:szCs w:val="21"/>
-        </w:rPr>
-        <w:t>(</w:t>
+      <w:r>
+        <w:rPr>
+          <w:rFonts w:ascii="Courier New" w:eastAsia="Times New Roman" w:hAnsi="Courier New" w:cs="Courier New"/>
+          <w:color w:val="0000FF"/>
+          <w:sz w:val="21"/>
+          <w:szCs w:val="21"/>
+        </w:rPr>
+        <w:t>not</w:t>
+      </w:r>
+      <w:r>
+        <w:rPr>
+          <w:rFonts w:ascii="Courier New" w:eastAsia="Times New Roman" w:hAnsi="Courier New" w:cs="Courier New"/>
+          <w:color w:val="000000"/>
+          <w:sz w:val="21"/>
+          <w:szCs w:val="21"/>
+        </w:rPr>
+        <w:t xml:space="preserve"> is_winner(</w:t>
       </w:r>
       <w:r>
         <w:rPr>
@@ -6684,7 +5217,7 @@
           <w:sz w:val="21"/>
           <w:szCs w:val="21"/>
         </w:rPr>
-        <w:t>'X'</w:t>
+        <w:t>'O'</w:t>
       </w:r>
       <w:r>
         <w:rPr>
@@ -6729,121 +5262,7 @@
           <w:sz w:val="21"/>
           <w:szCs w:val="21"/>
         </w:rPr>
-        <w:t xml:space="preserve"> </w:t>
-      </w:r>
-      <w:proofErr w:type="spellStart"/>
-      <w:r>
-        <w:rPr>
-          <w:rFonts w:ascii="Courier New" w:eastAsia="Times New Roman" w:hAnsi="Courier New" w:cs="Courier New"/>
-          <w:color w:val="000000"/>
-          <w:sz w:val="21"/>
-          <w:szCs w:val="21"/>
-        </w:rPr>
-        <w:t>is_winner</w:t>
-      </w:r>
-      <w:proofErr w:type="spellEnd"/>
-      <w:r>
-        <w:rPr>
-          <w:rFonts w:ascii="Courier New" w:eastAsia="Times New Roman" w:hAnsi="Courier New" w:cs="Courier New"/>
-          <w:color w:val="000000"/>
-          <w:sz w:val="21"/>
-          <w:szCs w:val="21"/>
-        </w:rPr>
-        <w:t>(</w:t>
-      </w:r>
-      <w:r>
-        <w:rPr>
-          <w:rFonts w:ascii="Courier New" w:eastAsia="Times New Roman" w:hAnsi="Courier New" w:cs="Courier New"/>
-          <w:color w:val="A31515"/>
-          <w:sz w:val="21"/>
-          <w:szCs w:val="21"/>
-        </w:rPr>
-        <w:t>'O'</w:t>
-      </w:r>
-      <w:r>
-        <w:rPr>
-          <w:rFonts w:ascii="Courier New" w:eastAsia="Times New Roman" w:hAnsi="Courier New" w:cs="Courier New"/>
-          <w:color w:val="000000"/>
-          <w:sz w:val="21"/>
-          <w:szCs w:val="21"/>
-        </w:rPr>
-        <w:t xml:space="preserve">) </w:t>
-      </w:r>
-      <w:r>
-        <w:rPr>
-          <w:rFonts w:ascii="Courier New" w:eastAsia="Times New Roman" w:hAnsi="Courier New" w:cs="Courier New"/>
-          <w:color w:val="0000FF"/>
-          <w:sz w:val="21"/>
-          <w:szCs w:val="21"/>
-        </w:rPr>
-        <w:t>and</w:t>
-      </w:r>
-      <w:r>
-        <w:rPr>
-          <w:rFonts w:ascii="Courier New" w:eastAsia="Times New Roman" w:hAnsi="Courier New" w:cs="Courier New"/>
-          <w:color w:val="000000"/>
-          <w:sz w:val="21"/>
-          <w:szCs w:val="21"/>
-        </w:rPr>
-        <w:t xml:space="preserve"> </w:t>
-      </w:r>
-      <w:r>
-        <w:rPr>
-          <w:rFonts w:ascii="Courier New" w:eastAsia="Times New Roman" w:hAnsi="Courier New" w:cs="Courier New"/>
-          <w:color w:val="0000FF"/>
-          <w:sz w:val="21"/>
-          <w:szCs w:val="21"/>
-        </w:rPr>
-        <w:t>not</w:t>
-      </w:r>
-      <w:r>
-        <w:rPr>
-          <w:rFonts w:ascii="Courier New" w:eastAsia="Times New Roman" w:hAnsi="Courier New" w:cs="Courier New"/>
-          <w:color w:val="000000"/>
-          <w:sz w:val="21"/>
-          <w:szCs w:val="21"/>
-        </w:rPr>
-        <w:t xml:space="preserve"> </w:t>
-      </w:r>
-      <w:proofErr w:type="spellStart"/>
-      <w:r>
-        <w:rPr>
-          <w:rFonts w:ascii="Courier New" w:eastAsia="Times New Roman" w:hAnsi="Courier New" w:cs="Courier New"/>
-          <w:color w:val="000000"/>
-          <w:sz w:val="21"/>
-          <w:szCs w:val="21"/>
-        </w:rPr>
-        <w:t>is_</w:t>
-      </w:r>
-      <w:proofErr w:type="gramStart"/>
-      <w:r>
-        <w:rPr>
-          <w:rFonts w:ascii="Courier New" w:eastAsia="Times New Roman" w:hAnsi="Courier New" w:cs="Courier New"/>
-          <w:color w:val="000000"/>
-          <w:sz w:val="21"/>
-          <w:szCs w:val="21"/>
-        </w:rPr>
-        <w:t>draw</w:t>
-      </w:r>
-      <w:proofErr w:type="spellEnd"/>
-      <w:r>
-        <w:rPr>
-          <w:rFonts w:ascii="Courier New" w:eastAsia="Times New Roman" w:hAnsi="Courier New" w:cs="Courier New"/>
-          <w:color w:val="000000"/>
-          <w:sz w:val="21"/>
-          <w:szCs w:val="21"/>
-        </w:rPr>
-        <w:t>(</w:t>
-      </w:r>
-      <w:proofErr w:type="gramEnd"/>
-      <w:r>
-        <w:rPr>
-          <w:rFonts w:ascii="Courier New" w:eastAsia="Times New Roman" w:hAnsi="Courier New" w:cs="Courier New"/>
-          <w:color w:val="000000"/>
-          <w:sz w:val="21"/>
-          <w:szCs w:val="21"/>
-        </w:rPr>
-        <w:t>):</w:t>
+        <w:t xml:space="preserve"> is_draw():</w:t>
       </w:r>
     </w:p>
     <w:p>
@@ -6860,45 +5279,14 @@
           <w:szCs w:val="21"/>
         </w:rPr>
       </w:pPr>
-      <w:proofErr w:type="spellStart"/>
-      <w:r>
-        <w:rPr>
-          <w:rFonts w:ascii="Courier New" w:eastAsia="Times New Roman" w:hAnsi="Courier New" w:cs="Courier New"/>
-          <w:color w:val="000000"/>
-          <w:sz w:val="21"/>
-          <w:szCs w:val="21"/>
-        </w:rPr>
-        <w:t>print_</w:t>
-      </w:r>
-      <w:proofErr w:type="gramStart"/>
-      <w:r>
-        <w:rPr>
-          <w:rFonts w:ascii="Courier New" w:eastAsia="Times New Roman" w:hAnsi="Courier New" w:cs="Courier New"/>
-          <w:color w:val="000000"/>
-          <w:sz w:val="21"/>
-          <w:szCs w:val="21"/>
-        </w:rPr>
-        <w:t>board</w:t>
-      </w:r>
-      <w:proofErr w:type="spellEnd"/>
-      <w:r>
-        <w:rPr>
-          <w:rFonts w:ascii="Courier New" w:eastAsia="Times New Roman" w:hAnsi="Courier New" w:cs="Courier New"/>
-          <w:color w:val="000000"/>
-          <w:sz w:val="21"/>
-          <w:szCs w:val="21"/>
-        </w:rPr>
-        <w:t>(</w:t>
-      </w:r>
-      <w:proofErr w:type="gramEnd"/>
-      <w:r>
-        <w:rPr>
-          <w:rFonts w:ascii="Courier New" w:eastAsia="Times New Roman" w:hAnsi="Courier New" w:cs="Courier New"/>
-          <w:color w:val="000000"/>
-          <w:sz w:val="21"/>
-          <w:szCs w:val="21"/>
-        </w:rPr>
-        <w:t>)</w:t>
+      <w:r>
+        <w:rPr>
+          <w:rFonts w:ascii="Courier New" w:eastAsia="Times New Roman" w:hAnsi="Courier New" w:cs="Courier New"/>
+          <w:color w:val="000000"/>
+          <w:sz w:val="21"/>
+          <w:szCs w:val="21"/>
+        </w:rPr>
+        <w:t>print_board()</w:t>
       </w:r>
     </w:p>
     <w:p>
@@ -6931,27 +5319,7 @@
           <w:sz w:val="21"/>
           <w:szCs w:val="21"/>
         </w:rPr>
-        <w:t xml:space="preserve"> </w:t>
-      </w:r>
-      <w:proofErr w:type="spellStart"/>
-      <w:r>
-        <w:rPr>
-          <w:rFonts w:ascii="Courier New" w:eastAsia="Times New Roman" w:hAnsi="Courier New" w:cs="Courier New"/>
-          <w:color w:val="000000"/>
-          <w:sz w:val="21"/>
-          <w:szCs w:val="21"/>
-        </w:rPr>
-        <w:t>current_player</w:t>
-      </w:r>
-      <w:proofErr w:type="spellEnd"/>
-      <w:r>
-        <w:rPr>
-          <w:rFonts w:ascii="Courier New" w:eastAsia="Times New Roman" w:hAnsi="Courier New" w:cs="Courier New"/>
-          <w:color w:val="000000"/>
-          <w:sz w:val="21"/>
-          <w:szCs w:val="21"/>
-        </w:rPr>
-        <w:t xml:space="preserve"> == </w:t>
+        <w:t xml:space="preserve"> current_player == </w:t>
       </w:r>
       <w:r>
         <w:rPr>
@@ -6986,45 +5354,14 @@
           <w:szCs w:val="21"/>
         </w:rPr>
       </w:pPr>
-      <w:proofErr w:type="spellStart"/>
-      <w:r>
-        <w:rPr>
-          <w:rFonts w:ascii="Courier New" w:eastAsia="Times New Roman" w:hAnsi="Courier New" w:cs="Courier New"/>
-          <w:color w:val="000000"/>
-          <w:sz w:val="21"/>
-          <w:szCs w:val="21"/>
-        </w:rPr>
-        <w:t>human_</w:t>
-      </w:r>
-      <w:proofErr w:type="gramStart"/>
-      <w:r>
-        <w:rPr>
-          <w:rFonts w:ascii="Courier New" w:eastAsia="Times New Roman" w:hAnsi="Courier New" w:cs="Courier New"/>
-          <w:color w:val="000000"/>
-          <w:sz w:val="21"/>
-          <w:szCs w:val="21"/>
-        </w:rPr>
-        <w:t>move</w:t>
-      </w:r>
-      <w:proofErr w:type="spellEnd"/>
-      <w:r>
-        <w:rPr>
-          <w:rFonts w:ascii="Courier New" w:eastAsia="Times New Roman" w:hAnsi="Courier New" w:cs="Courier New"/>
-          <w:color w:val="000000"/>
-          <w:sz w:val="21"/>
-          <w:szCs w:val="21"/>
-        </w:rPr>
-        <w:t>(</w:t>
-      </w:r>
-      <w:proofErr w:type="gramEnd"/>
-      <w:r>
-        <w:rPr>
-          <w:rFonts w:ascii="Courier New" w:eastAsia="Times New Roman" w:hAnsi="Courier New" w:cs="Courier New"/>
-          <w:color w:val="000000"/>
-          <w:sz w:val="21"/>
-          <w:szCs w:val="21"/>
-        </w:rPr>
-        <w:t>)</w:t>
+      <w:r>
+        <w:rPr>
+          <w:rFonts w:ascii="Courier New" w:eastAsia="Times New Roman" w:hAnsi="Courier New" w:cs="Courier New"/>
+          <w:color w:val="000000"/>
+          <w:sz w:val="21"/>
+          <w:szCs w:val="21"/>
+        </w:rPr>
+        <w:t>human_move()</w:t>
       </w:r>
     </w:p>
     <w:p>
@@ -7074,7 +5411,6 @@
           <w:szCs w:val="21"/>
         </w:rPr>
       </w:pPr>
-      <w:proofErr w:type="gramStart"/>
       <w:r>
         <w:rPr>
           <w:rFonts w:ascii="Courier New" w:eastAsia="Times New Roman" w:hAnsi="Courier New" w:cs="Courier New"/>
@@ -7093,7 +5429,6 @@
         </w:rPr>
         <w:t>(</w:t>
       </w:r>
-      <w:proofErr w:type="gramEnd"/>
       <w:r>
         <w:rPr>
           <w:rFonts w:ascii="Courier New" w:eastAsia="Times New Roman" w:hAnsi="Courier New" w:cs="Courier New"/>
@@ -7134,27 +5469,7 @@
           <w:sz w:val="21"/>
           <w:szCs w:val="21"/>
         </w:rPr>
-        <w:t xml:space="preserve">move = </w:t>
-      </w:r>
-      <w:proofErr w:type="spellStart"/>
-      <w:r>
-        <w:rPr>
-          <w:rFonts w:ascii="Courier New" w:eastAsia="Times New Roman" w:hAnsi="Courier New" w:cs="Courier New"/>
-          <w:color w:val="000000"/>
-          <w:sz w:val="21"/>
-          <w:szCs w:val="21"/>
-        </w:rPr>
-        <w:t>best_move</w:t>
-      </w:r>
-      <w:proofErr w:type="spellEnd"/>
-      <w:r>
-        <w:rPr>
-          <w:rFonts w:ascii="Courier New" w:eastAsia="Times New Roman" w:hAnsi="Courier New" w:cs="Courier New"/>
-          <w:color w:val="000000"/>
-          <w:sz w:val="21"/>
-          <w:szCs w:val="21"/>
-        </w:rPr>
-        <w:t>(</w:t>
+        <w:t>move = best_move(</w:t>
       </w:r>
       <w:r>
         <w:rPr>
@@ -7189,45 +5504,14 @@
           <w:szCs w:val="21"/>
         </w:rPr>
       </w:pPr>
-      <w:proofErr w:type="spellStart"/>
-      <w:r>
-        <w:rPr>
-          <w:rFonts w:ascii="Courier New" w:eastAsia="Times New Roman" w:hAnsi="Courier New" w:cs="Courier New"/>
-          <w:color w:val="000000"/>
-          <w:sz w:val="21"/>
-          <w:szCs w:val="21"/>
-        </w:rPr>
-        <w:t>make_</w:t>
-      </w:r>
-      <w:proofErr w:type="gramStart"/>
-      <w:r>
-        <w:rPr>
-          <w:rFonts w:ascii="Courier New" w:eastAsia="Times New Roman" w:hAnsi="Courier New" w:cs="Courier New"/>
-          <w:color w:val="000000"/>
-          <w:sz w:val="21"/>
-          <w:szCs w:val="21"/>
-        </w:rPr>
-        <w:t>move</w:t>
-      </w:r>
-      <w:proofErr w:type="spellEnd"/>
-      <w:r>
-        <w:rPr>
-          <w:rFonts w:ascii="Courier New" w:eastAsia="Times New Roman" w:hAnsi="Courier New" w:cs="Courier New"/>
-          <w:color w:val="000000"/>
-          <w:sz w:val="21"/>
-          <w:szCs w:val="21"/>
-        </w:rPr>
-        <w:t>(</w:t>
-      </w:r>
-      <w:proofErr w:type="gramEnd"/>
-      <w:r>
-        <w:rPr>
-          <w:rFonts w:ascii="Courier New" w:eastAsia="Times New Roman" w:hAnsi="Courier New" w:cs="Courier New"/>
-          <w:color w:val="000000"/>
-          <w:sz w:val="21"/>
-          <w:szCs w:val="21"/>
-        </w:rPr>
-        <w:t xml:space="preserve">move, </w:t>
+      <w:r>
+        <w:rPr>
+          <w:rFonts w:ascii="Courier New" w:eastAsia="Times New Roman" w:hAnsi="Courier New" w:cs="Courier New"/>
+          <w:color w:val="000000"/>
+          <w:sz w:val="21"/>
+          <w:szCs w:val="21"/>
+        </w:rPr>
+        <w:t xml:space="preserve">make_move(move, </w:t>
       </w:r>
       <w:r>
         <w:rPr>
@@ -7262,7 +5546,6 @@
           <w:szCs w:val="21"/>
         </w:rPr>
       </w:pPr>
-      <w:proofErr w:type="gramStart"/>
       <w:r>
         <w:rPr>
           <w:rFonts w:ascii="Courier New" w:eastAsia="Times New Roman" w:hAnsi="Courier New" w:cs="Courier New"/>
@@ -7281,8 +5564,6 @@
         </w:rPr>
         <w:t>(</w:t>
       </w:r>
-      <w:proofErr w:type="spellStart"/>
-      <w:proofErr w:type="gramEnd"/>
       <w:r>
         <w:rPr>
           <w:rFonts w:ascii="Courier New" w:eastAsia="Times New Roman" w:hAnsi="Courier New" w:cs="Courier New"/>
@@ -7299,17 +5580,7 @@
           <w:sz w:val="21"/>
           <w:szCs w:val="21"/>
         </w:rPr>
-        <w:t>"Computer</w:t>
-      </w:r>
-      <w:proofErr w:type="spellEnd"/>
-      <w:r>
-        <w:rPr>
-          <w:rFonts w:ascii="Courier New" w:eastAsia="Times New Roman" w:hAnsi="Courier New" w:cs="Courier New"/>
-          <w:color w:val="A31515"/>
-          <w:sz w:val="21"/>
-          <w:szCs w:val="21"/>
-        </w:rPr>
-        <w:t xml:space="preserve"> chose position </w:t>
+        <w:t xml:space="preserve">"Computer chose position </w:t>
       </w:r>
       <w:r>
         <w:rPr>
@@ -7353,25 +5624,14 @@
           <w:szCs w:val="21"/>
         </w:rPr>
       </w:pPr>
-      <w:proofErr w:type="spellStart"/>
-      <w:r>
-        <w:rPr>
-          <w:rFonts w:ascii="Courier New" w:eastAsia="Times New Roman" w:hAnsi="Courier New" w:cs="Courier New"/>
-          <w:color w:val="000000"/>
-          <w:sz w:val="21"/>
-          <w:szCs w:val="21"/>
-        </w:rPr>
-        <w:t>current_player</w:t>
-      </w:r>
-      <w:proofErr w:type="spellEnd"/>
-      <w:r>
-        <w:rPr>
-          <w:rFonts w:ascii="Courier New" w:eastAsia="Times New Roman" w:hAnsi="Courier New" w:cs="Courier New"/>
-          <w:color w:val="000000"/>
-          <w:sz w:val="21"/>
-          <w:szCs w:val="21"/>
-        </w:rPr>
-        <w:t xml:space="preserve"> = </w:t>
+      <w:r>
+        <w:rPr>
+          <w:rFonts w:ascii="Courier New" w:eastAsia="Times New Roman" w:hAnsi="Courier New" w:cs="Courier New"/>
+          <w:color w:val="000000"/>
+          <w:sz w:val="21"/>
+          <w:szCs w:val="21"/>
+        </w:rPr>
+        <w:t xml:space="preserve">current_player = </w:t>
       </w:r>
       <w:r>
         <w:rPr>
@@ -7407,27 +5667,7 @@
           <w:sz w:val="21"/>
           <w:szCs w:val="21"/>
         </w:rPr>
-        <w:t xml:space="preserve"> </w:t>
-      </w:r>
-      <w:proofErr w:type="spellStart"/>
-      <w:r>
-        <w:rPr>
-          <w:rFonts w:ascii="Courier New" w:eastAsia="Times New Roman" w:hAnsi="Courier New" w:cs="Courier New"/>
-          <w:color w:val="000000"/>
-          <w:sz w:val="21"/>
-          <w:szCs w:val="21"/>
-        </w:rPr>
-        <w:t>current_player</w:t>
-      </w:r>
-      <w:proofErr w:type="spellEnd"/>
-      <w:r>
-        <w:rPr>
-          <w:rFonts w:ascii="Courier New" w:eastAsia="Times New Roman" w:hAnsi="Courier New" w:cs="Courier New"/>
-          <w:color w:val="000000"/>
-          <w:sz w:val="21"/>
-          <w:szCs w:val="21"/>
-        </w:rPr>
-        <w:t xml:space="preserve"> == </w:t>
+        <w:t xml:space="preserve"> current_player == </w:t>
       </w:r>
       <w:r>
         <w:rPr>
@@ -7489,45 +5729,14 @@
           <w:szCs w:val="21"/>
         </w:rPr>
       </w:pPr>
-      <w:proofErr w:type="spellStart"/>
-      <w:r>
-        <w:rPr>
-          <w:rFonts w:ascii="Courier New" w:eastAsia="Times New Roman" w:hAnsi="Courier New" w:cs="Courier New"/>
-          <w:color w:val="000000"/>
-          <w:sz w:val="21"/>
-          <w:szCs w:val="21"/>
-        </w:rPr>
-        <w:t>print_</w:t>
-      </w:r>
-      <w:proofErr w:type="gramStart"/>
-      <w:r>
-        <w:rPr>
-          <w:rFonts w:ascii="Courier New" w:eastAsia="Times New Roman" w:hAnsi="Courier New" w:cs="Courier New"/>
-          <w:color w:val="000000"/>
-          <w:sz w:val="21"/>
-          <w:szCs w:val="21"/>
-        </w:rPr>
-        <w:t>board</w:t>
-      </w:r>
-      <w:proofErr w:type="spellEnd"/>
-      <w:r>
-        <w:rPr>
-          <w:rFonts w:ascii="Courier New" w:eastAsia="Times New Roman" w:hAnsi="Courier New" w:cs="Courier New"/>
-          <w:color w:val="000000"/>
-          <w:sz w:val="21"/>
-          <w:szCs w:val="21"/>
-        </w:rPr>
-        <w:t>(</w:t>
-      </w:r>
-      <w:proofErr w:type="gramEnd"/>
-      <w:r>
-        <w:rPr>
-          <w:rFonts w:ascii="Courier New" w:eastAsia="Times New Roman" w:hAnsi="Courier New" w:cs="Courier New"/>
-          <w:color w:val="000000"/>
-          <w:sz w:val="21"/>
-          <w:szCs w:val="21"/>
-        </w:rPr>
-        <w:t>)</w:t>
+      <w:r>
+        <w:rPr>
+          <w:rFonts w:ascii="Courier New" w:eastAsia="Times New Roman" w:hAnsi="Courier New" w:cs="Courier New"/>
+          <w:color w:val="000000"/>
+          <w:sz w:val="21"/>
+          <w:szCs w:val="21"/>
+        </w:rPr>
+        <w:t>print_board()</w:t>
       </w:r>
     </w:p>
     <w:p>
@@ -7560,27 +5769,7 @@
           <w:sz w:val="21"/>
           <w:szCs w:val="21"/>
         </w:rPr>
-        <w:t xml:space="preserve"> </w:t>
-      </w:r>
-      <w:proofErr w:type="spellStart"/>
-      <w:r>
-        <w:rPr>
-          <w:rFonts w:ascii="Courier New" w:eastAsia="Times New Roman" w:hAnsi="Courier New" w:cs="Courier New"/>
-          <w:color w:val="000000"/>
-          <w:sz w:val="21"/>
-          <w:szCs w:val="21"/>
-        </w:rPr>
-        <w:t>is_winner</w:t>
-      </w:r>
-      <w:proofErr w:type="spellEnd"/>
-      <w:r>
-        <w:rPr>
-          <w:rFonts w:ascii="Courier New" w:eastAsia="Times New Roman" w:hAnsi="Courier New" w:cs="Courier New"/>
-          <w:color w:val="000000"/>
-          <w:sz w:val="21"/>
-          <w:szCs w:val="21"/>
-        </w:rPr>
-        <w:t>(</w:t>
+        <w:t xml:space="preserve"> is_winner(</w:t>
       </w:r>
       <w:r>
         <w:rPr>
@@ -7615,7 +5804,6 @@
           <w:szCs w:val="21"/>
         </w:rPr>
       </w:pPr>
-      <w:proofErr w:type="gramStart"/>
       <w:r>
         <w:rPr>
           <w:rFonts w:ascii="Courier New" w:eastAsia="Times New Roman" w:hAnsi="Courier New" w:cs="Courier New"/>
@@ -7634,7 +5822,6 @@
         </w:rPr>
         <w:t>(</w:t>
       </w:r>
-      <w:proofErr w:type="gramEnd"/>
       <w:r>
         <w:rPr>
           <w:rFonts w:ascii="Courier New" w:eastAsia="Times New Roman" w:hAnsi="Courier New" w:cs="Courier New"/>
@@ -7668,7 +5855,6 @@
           <w:szCs w:val="21"/>
         </w:rPr>
       </w:pPr>
-      <w:proofErr w:type="spellStart"/>
       <w:r>
         <w:rPr>
           <w:rFonts w:ascii="Courier New" w:eastAsia="Times New Roman" w:hAnsi="Courier New" w:cs="Courier New"/>
@@ -7678,35 +5864,14 @@
         </w:rPr>
         <w:t>elif</w:t>
       </w:r>
-      <w:proofErr w:type="spellEnd"/>
-      <w:r>
-        <w:rPr>
-          <w:rFonts w:ascii="Courier New" w:eastAsia="Times New Roman" w:hAnsi="Courier New" w:cs="Courier New"/>
-          <w:color w:val="000000"/>
-          <w:sz w:val="21"/>
-          <w:szCs w:val="21"/>
-        </w:rPr>
-        <w:t xml:space="preserve"> </w:t>
-      </w:r>
-      <w:proofErr w:type="spellStart"/>
-      <w:r>
-        <w:rPr>
-          <w:rFonts w:ascii="Courier New" w:eastAsia="Times New Roman" w:hAnsi="Courier New" w:cs="Courier New"/>
-          <w:color w:val="000000"/>
-          <w:sz w:val="21"/>
-          <w:szCs w:val="21"/>
-        </w:rPr>
-        <w:t>is_winner</w:t>
-      </w:r>
-      <w:proofErr w:type="spellEnd"/>
-      <w:r>
-        <w:rPr>
-          <w:rFonts w:ascii="Courier New" w:eastAsia="Times New Roman" w:hAnsi="Courier New" w:cs="Courier New"/>
-          <w:color w:val="000000"/>
-          <w:sz w:val="21"/>
-          <w:szCs w:val="21"/>
-        </w:rPr>
-        <w:t>(</w:t>
+      <w:r>
+        <w:rPr>
+          <w:rFonts w:ascii="Courier New" w:eastAsia="Times New Roman" w:hAnsi="Courier New" w:cs="Courier New"/>
+          <w:color w:val="000000"/>
+          <w:sz w:val="21"/>
+          <w:szCs w:val="21"/>
+        </w:rPr>
+        <w:t xml:space="preserve"> is_winner(</w:t>
       </w:r>
       <w:r>
         <w:rPr>
@@ -7741,7 +5906,6 @@
           <w:szCs w:val="21"/>
         </w:rPr>
       </w:pPr>
-      <w:proofErr w:type="gramStart"/>
       <w:r>
         <w:rPr>
           <w:rFonts w:ascii="Courier New" w:eastAsia="Times New Roman" w:hAnsi="Courier New" w:cs="Courier New"/>
@@ -7761,7 +5925,6 @@
         </w:rPr>
         <w:t>(</w:t>
       </w:r>
-      <w:proofErr w:type="gramEnd"/>
       <w:r>
         <w:rPr>
           <w:rFonts w:ascii="Courier New" w:eastAsia="Times New Roman" w:hAnsi="Courier New" w:cs="Courier New"/>
@@ -7828,7 +5991,6 @@
           <w:szCs w:val="21"/>
         </w:rPr>
       </w:pPr>
-      <w:proofErr w:type="gramStart"/>
       <w:r>
         <w:rPr>
           <w:rFonts w:ascii="Courier New" w:eastAsia="Times New Roman" w:hAnsi="Courier New" w:cs="Courier New"/>
@@ -7847,7 +6009,6 @@
         </w:rPr>
         <w:t>(</w:t>
       </w:r>
-      <w:proofErr w:type="gramEnd"/>
       <w:r>
         <w:rPr>
           <w:rFonts w:ascii="Courier New" w:eastAsia="Times New Roman" w:hAnsi="Courier New" w:cs="Courier New"/>
@@ -7881,45 +6042,14 @@
           <w:szCs w:val="21"/>
         </w:rPr>
       </w:pPr>
-      <w:proofErr w:type="spellStart"/>
-      <w:r>
-        <w:rPr>
-          <w:rFonts w:ascii="Courier New" w:eastAsia="Times New Roman" w:hAnsi="Courier New" w:cs="Courier New"/>
-          <w:color w:val="000000"/>
-          <w:sz w:val="21"/>
-          <w:szCs w:val="21"/>
-        </w:rPr>
-        <w:t>play_</w:t>
-      </w:r>
-      <w:proofErr w:type="gramStart"/>
-      <w:r>
-        <w:rPr>
-          <w:rFonts w:ascii="Courier New" w:eastAsia="Times New Roman" w:hAnsi="Courier New" w:cs="Courier New"/>
-          <w:color w:val="000000"/>
-          <w:sz w:val="21"/>
-          <w:szCs w:val="21"/>
-        </w:rPr>
-        <w:t>game</w:t>
-      </w:r>
-      <w:proofErr w:type="spellEnd"/>
-      <w:r>
-        <w:rPr>
-          <w:rFonts w:ascii="Courier New" w:eastAsia="Times New Roman" w:hAnsi="Courier New" w:cs="Courier New"/>
-          <w:color w:val="000000"/>
-          <w:sz w:val="21"/>
-          <w:szCs w:val="21"/>
-        </w:rPr>
-        <w:t>(</w:t>
-      </w:r>
-      <w:proofErr w:type="gramEnd"/>
-      <w:r>
-        <w:rPr>
-          <w:rFonts w:ascii="Courier New" w:eastAsia="Times New Roman" w:hAnsi="Courier New" w:cs="Courier New"/>
-          <w:color w:val="000000"/>
-          <w:sz w:val="21"/>
-          <w:szCs w:val="21"/>
-        </w:rPr>
-        <w:t>)</w:t>
+      <w:r>
+        <w:rPr>
+          <w:rFonts w:ascii="Courier New" w:eastAsia="Times New Roman" w:hAnsi="Courier New" w:cs="Courier New"/>
+          <w:color w:val="000000"/>
+          <w:sz w:val="21"/>
+          <w:szCs w:val="21"/>
+        </w:rPr>
+        <w:t>play_game()</w:t>
       </w:r>
     </w:p>
     <w:p>
@@ -8000,6 +6130,7 @@
           <w:rFonts w:asciiTheme="majorBidi" w:hAnsiTheme="majorBidi" w:cstheme="majorBidi"/>
           <w:b/>
           <w:bCs/>
+          <w:noProof/>
           <w:sz w:val="28"/>
           <w:szCs w:val="28"/>
         </w:rPr>
@@ -8078,6 +6209,7 @@
         <w:rPr>
           <w:b/>
           <w:bCs/>
+          <w:noProof/>
           <w:sz w:val="28"/>
           <w:szCs w:val="28"/>
         </w:rPr>

</xml_diff>